<commit_message>
Update requirements Update invoice templates Fix bug in mrz_data session not properly applied for new doc_applications
</commit_message>
<xml_diff>
--- a/RevisBaliCRM/static/reporting/invoice_template_with_footer.docx
+++ b/RevisBaliCRM/static/reporting/invoice_template_with_footer.docx
@@ -1,14 +1,12 @@
 
 <file path=word/document.xml><?xml version="1.0" encoding="utf-8"?>
-<w:document xmlns:o="urn:schemas-microsoft-com:office:office" xmlns:r="http://schemas.openxmlformats.org/officeDocument/2006/relationships" xmlns:v="urn:schemas-microsoft-com:vml" xmlns:w="http://schemas.openxmlformats.org/wordprocessingml/2006/main" xmlns:w10="urn:schemas-microsoft-com:office:word" xmlns:wp="http://schemas.openxmlformats.org/drawingml/2006/wordprocessingDrawing" xmlns:wps="http://schemas.microsoft.com/office/word/2010/wordprocessingShape" xmlns:wpg="http://schemas.microsoft.com/office/word/2010/wordprocessingGroup" xmlns:mc="http://schemas.openxmlformats.org/markup-compatibility/2006" xmlns:wp14="http://schemas.microsoft.com/office/word/2010/wordprocessingDrawing" xmlns:w14="http://schemas.microsoft.com/office/word/2010/wordml" xmlns:w15="http://schemas.microsoft.com/office/word/2012/wordml" mc:Ignorable="w14 wp14 w15">
+<w:document xmlns:wpc="http://schemas.microsoft.com/office/word/2010/wordprocessingCanvas" xmlns:cx="http://schemas.microsoft.com/office/drawing/2014/chartex" xmlns:cx1="http://schemas.microsoft.com/office/drawing/2015/9/8/chartex" xmlns:cx2="http://schemas.microsoft.com/office/drawing/2015/10/21/chartex" xmlns:cx3="http://schemas.microsoft.com/office/drawing/2016/5/9/chartex" xmlns:cx4="http://schemas.microsoft.com/office/drawing/2016/5/10/chartex" xmlns:cx5="http://schemas.microsoft.com/office/drawing/2016/5/11/chartex" xmlns:cx6="http://schemas.microsoft.com/office/drawing/2016/5/12/chartex" xmlns:cx7="http://schemas.microsoft.com/office/drawing/2016/5/13/chartex" xmlns:cx8="http://schemas.microsoft.com/office/drawing/2016/5/14/chartex" xmlns:mc="http://schemas.openxmlformats.org/markup-compatibility/2006" xmlns:aink="http://schemas.microsoft.com/office/drawing/2016/ink" xmlns:am3d="http://schemas.microsoft.com/office/drawing/2017/model3d" xmlns:o="urn:schemas-microsoft-com:office:office" xmlns:oel="http://schemas.microsoft.com/office/2019/extlst" xmlns:r="http://schemas.openxmlformats.org/officeDocument/2006/relationships" xmlns:m="http://schemas.openxmlformats.org/officeDocument/2006/math" xmlns:v="urn:schemas-microsoft-com:vml" xmlns:wp14="http://schemas.microsoft.com/office/word/2010/wordprocessingDrawing" xmlns:wp="http://schemas.openxmlformats.org/drawingml/2006/wordprocessingDrawing" xmlns:w10="urn:schemas-microsoft-com:office:word" xmlns:w="http://schemas.openxmlformats.org/wordprocessingml/2006/main" xmlns:w14="http://schemas.microsoft.com/office/word/2010/wordml" xmlns:w15="http://schemas.microsoft.com/office/word/2012/wordml" xmlns:w16cex="http://schemas.microsoft.com/office/word/2018/wordml/cex" xmlns:w16cid="http://schemas.microsoft.com/office/word/2016/wordml/cid" xmlns:w16="http://schemas.microsoft.com/office/word/2018/wordml" xmlns:w16sdtdh="http://schemas.microsoft.com/office/word/2020/wordml/sdtdatahash" xmlns:w16se="http://schemas.microsoft.com/office/word/2015/wordml/symex" xmlns:wpg="http://schemas.microsoft.com/office/word/2010/wordprocessingGroup" xmlns:wpi="http://schemas.microsoft.com/office/word/2010/wordprocessingInk" xmlns:wne="http://schemas.microsoft.com/office/word/2006/wordml" xmlns:wps="http://schemas.microsoft.com/office/word/2010/wordprocessingShape" mc:Ignorable="w14 w15 w16se w16cid w16 w16cex w16sdtdh wp14">
   <w:body>
     <w:tbl>
       <w:tblPr>
-        <w:tblStyle w:val="a1"/>
-        <w:tblpPr w:vertAnchor="text" w:horzAnchor="margin" w:tblpXSpec="center" w:leftFromText="180" w:rightFromText="180" w:tblpY="-1090"/>
+        <w:tblpPr w:leftFromText="180" w:rightFromText="180" w:vertAnchor="text" w:horzAnchor="margin" w:tblpXSpec="center" w:tblpY="-1090"/>
         <w:tblW w:w="11551" w:type="dxa"/>
         <w:jc w:val="center"/>
-        <w:tblInd w:w="0" w:type="dxa"/>
         <w:tblLayout w:type="fixed"/>
         <w:tblCellMar>
           <w:top w:w="100" w:type="dxa"/>
@@ -16,7 +14,7 @@
           <w:bottom w:w="100" w:type="dxa"/>
           <w:right w:w="100" w:type="dxa"/>
         </w:tblCellMar>
-        <w:tblLook w:val="0600" w:noVBand="1" w:noHBand="1" w:lastColumn="0" w:firstColumn="0" w:lastRow="0" w:firstRow="0"/>
+        <w:tblLook w:val="0600" w:firstRow="0" w:lastRow="0" w:firstColumn="0" w:lastColumn="0" w:noHBand="1" w:noVBand="1"/>
       </w:tblPr>
       <w:tblGrid>
         <w:gridCol w:w="301"/>
@@ -27,43 +25,34 @@
       </w:tblGrid>
       <w:tr>
         <w:trPr>
-          <w:trHeight w:val="170" w:hRule="exact"/>
+          <w:trHeight w:hRule="exact" w:val="170"/>
+          <w:jc w:val="center"/>
         </w:trPr>
         <w:tc>
           <w:tcPr>
             <w:tcW w:w="301" w:type="dxa"/>
-            <w:tcBorders/>
-            <w:shd w:color="auto" w:fill="FFFFFF" w:val="clear"/>
+            <w:shd w:val="clear" w:color="auto" w:fill="FFFFFF"/>
           </w:tcPr>
           <w:p>
             <w:pPr>
-              <w:pStyle w:val="Normal"/>
-              <w:widowControl w:val="false"/>
-              <w:spacing w:lineRule="auto" w:line="240"/>
-              <w:rPr>
-                <w:sz w:val="16"/>
-                <w:szCs w:val="16"/>
-              </w:rPr>
-            </w:pPr>
-            <w:r>
-              <w:rPr>
-                <w:sz w:val="16"/>
-                <w:szCs w:val="16"/>
-              </w:rPr>
-            </w:r>
+              <w:widowControl w:val="0"/>
+              <w:spacing w:line="240" w:lineRule="auto"/>
+              <w:rPr>
+                <w:sz w:val="16"/>
+                <w:szCs w:val="16"/>
+              </w:rPr>
+            </w:pPr>
           </w:p>
         </w:tc>
         <w:tc>
           <w:tcPr>
             <w:tcW w:w="5288" w:type="dxa"/>
-            <w:tcBorders/>
-            <w:shd w:color="auto" w:fill="FFFFFF" w:val="clear"/>
+            <w:shd w:val="clear" w:color="auto" w:fill="FFFFFF"/>
           </w:tcPr>
           <w:p>
             <w:pPr>
-              <w:pStyle w:val="Normal"/>
-              <w:widowControl w:val="false"/>
-              <w:spacing w:lineRule="auto" w:line="240"/>
+              <w:widowControl w:val="0"/>
+              <w:spacing w:line="240" w:lineRule="auto"/>
               <w:ind w:hanging="90"/>
               <w:rPr>
                 <w:b/>
@@ -72,52 +61,34 @@
                 <w:szCs w:val="8"/>
               </w:rPr>
             </w:pPr>
-            <w:r>
-              <w:rPr>
-                <w:b/>
-                <w:color w:val="FFFFFF"/>
-                <w:sz w:val="8"/>
-                <w:szCs w:val="8"/>
-              </w:rPr>
-            </w:r>
           </w:p>
         </w:tc>
         <w:tc>
           <w:tcPr>
             <w:tcW w:w="268" w:type="dxa"/>
-            <w:tcBorders/>
-            <w:shd w:color="auto" w:fill="FFFFFF" w:val="clear"/>
+            <w:shd w:val="clear" w:color="auto" w:fill="FFFFFF"/>
           </w:tcPr>
           <w:p>
             <w:pPr>
-              <w:pStyle w:val="Normal"/>
-              <w:widowControl w:val="false"/>
-              <w:spacing w:lineRule="auto" w:line="240"/>
+              <w:widowControl w:val="0"/>
+              <w:spacing w:line="240" w:lineRule="auto"/>
               <w:rPr>
                 <w:sz w:val="8"/>
                 <w:szCs w:val="8"/>
               </w:rPr>
             </w:pPr>
-            <w:r>
-              <w:rPr>
-                <w:sz w:val="8"/>
-                <w:szCs w:val="8"/>
-              </w:rPr>
-            </w:r>
           </w:p>
         </w:tc>
         <w:tc>
           <w:tcPr>
             <w:tcW w:w="5404" w:type="dxa"/>
-            <w:tcBorders/>
-            <w:shd w:color="auto" w:fill="FFFFFF" w:val="clear"/>
+            <w:shd w:val="clear" w:color="auto" w:fill="FFFFFF"/>
           </w:tcPr>
           <w:p>
             <w:pPr>
-              <w:pStyle w:val="Normal"/>
-              <w:widowControl w:val="false"/>
-              <w:spacing w:lineRule="auto" w:line="391"/>
-              <w:ind w:right="45" w:hanging="0"/>
+              <w:widowControl w:val="0"/>
+              <w:spacing w:line="391" w:lineRule="auto"/>
+              <w:ind w:right="45"/>
               <w:jc w:val="right"/>
               <w:rPr>
                 <w:b/>
@@ -126,89 +97,66 @@
                 <w:szCs w:val="8"/>
               </w:rPr>
             </w:pPr>
-            <w:r>
-              <w:rPr>
-                <w:b/>
-                <w:color w:val="FFFFFF"/>
-                <w:sz w:val="8"/>
-                <w:szCs w:val="8"/>
-              </w:rPr>
-            </w:r>
           </w:p>
         </w:tc>
         <w:tc>
           <w:tcPr>
             <w:tcW w:w="290" w:type="dxa"/>
-            <w:tcBorders/>
-            <w:shd w:color="auto" w:fill="FFFFFF" w:val="clear"/>
+            <w:shd w:val="clear" w:color="auto" w:fill="FFFFFF"/>
           </w:tcPr>
           <w:p>
             <w:pPr>
-              <w:pStyle w:val="Normal"/>
-              <w:widowControl w:val="false"/>
-              <w:spacing w:lineRule="auto" w:line="240"/>
+              <w:widowControl w:val="0"/>
+              <w:spacing w:line="240" w:lineRule="auto"/>
               <w:ind w:left="-360" w:right="-90" w:hanging="180"/>
               <w:rPr>
                 <w:sz w:val="16"/>
                 <w:szCs w:val="16"/>
               </w:rPr>
             </w:pPr>
-            <w:r>
-              <w:rPr>
-                <w:sz w:val="16"/>
-                <w:szCs w:val="16"/>
-              </w:rPr>
-            </w:r>
           </w:p>
         </w:tc>
       </w:tr>
       <w:tr>
         <w:trPr>
-          <w:trHeight w:val="2481" w:hRule="atLeast"/>
+          <w:trHeight w:val="2481"/>
+          <w:jc w:val="center"/>
         </w:trPr>
         <w:tc>
           <w:tcPr>
             <w:tcW w:w="301" w:type="dxa"/>
-            <w:tcBorders/>
-            <w:shd w:color="auto" w:fill="FFFFFF" w:val="clear"/>
+            <w:shd w:val="clear" w:color="auto" w:fill="FFFFFF"/>
           </w:tcPr>
           <w:p>
             <w:pPr>
-              <w:pStyle w:val="Normal"/>
-              <w:widowControl w:val="false"/>
-              <w:spacing w:lineRule="auto" w:line="240"/>
-              <w:rPr/>
-            </w:pPr>
-            <w:r>
-              <w:rPr/>
-            </w:r>
+              <w:widowControl w:val="0"/>
+              <w:spacing w:line="240" w:lineRule="auto"/>
+            </w:pPr>
           </w:p>
         </w:tc>
         <w:tc>
           <w:tcPr>
             <w:tcW w:w="5288" w:type="dxa"/>
-            <w:tcBorders/>
-            <w:shd w:color="auto" w:fill="FFFFFF" w:val="clear"/>
+            <w:shd w:val="clear" w:color="auto" w:fill="FFFFFF"/>
           </w:tcPr>
           <w:p>
             <w:pPr>
-              <w:pStyle w:val="Normal"/>
-              <w:widowControl w:val="false"/>
+              <w:widowControl w:val="0"/>
               <w:tabs>
-                <w:tab w:val="clear" w:pos="720"/>
-                <w:tab w:val="left" w:pos="3425" w:leader="none"/>
+                <w:tab w:val="left" w:pos="3425"/>
               </w:tabs>
-              <w:spacing w:lineRule="auto" w:line="240"/>
+              <w:spacing w:line="240" w:lineRule="auto"/>
               <w:ind w:hanging="90"/>
-              <w:rPr/>
-            </w:pPr>
-            <w:r>
-              <w:rPr/>
+            </w:pPr>
+            <w:r>
+              <w:rPr>
+                <w:noProof/>
+              </w:rPr>
               <w:drawing>
                 <wp:inline distT="0" distB="0" distL="0" distR="0">
                   <wp:extent cx="2244725" cy="1235710"/>
                   <wp:effectExtent l="0" t="0" r="0" b="0"/>
-                  <wp:docPr id="1" name="Picture 4" descr=""/>
+                  <wp:docPr id="1" name="Picture 4"/>
                   <wp:cNvGraphicFramePr>
                     <a:graphicFrameLocks xmlns:a="http://schemas.openxmlformats.org/drawingml/2006/main" noChangeAspect="1"/>
                   </wp:cNvGraphicFramePr>
@@ -216,13 +164,13 @@
                     <a:graphicData uri="http://schemas.openxmlformats.org/drawingml/2006/picture">
                       <pic:pic xmlns:pic="http://schemas.openxmlformats.org/drawingml/2006/picture">
                         <pic:nvPicPr>
-                          <pic:cNvPr id="1" name="Picture 4" descr=""/>
+                          <pic:cNvPr id="1" name="Picture 4"/>
                           <pic:cNvPicPr>
                             <a:picLocks noChangeAspect="1" noChangeArrowheads="1"/>
                           </pic:cNvPicPr>
                         </pic:nvPicPr>
                         <pic:blipFill>
-                          <a:blip r:embed="rId2"/>
+                          <a:blip r:embed="rId8"/>
                           <a:stretch>
                             <a:fillRect/>
                           </a:stretch>
@@ -245,8 +193,7 @@
           </w:p>
           <w:p>
             <w:pPr>
-              <w:pStyle w:val="Normal"/>
-              <w:widowControl w:val="false"/>
+              <w:widowControl w:val="0"/>
               <w:rPr>
                 <w:b/>
                 <w:sz w:val="20"/>
@@ -264,27 +211,18 @@
           </w:p>
           <w:p>
             <w:pPr>
-              <w:pStyle w:val="Normal"/>
-              <w:widowControl w:val="false"/>
-              <w:rPr>
-                <w:b/>
-                <w:sz w:val="20"/>
-                <w:szCs w:val="20"/>
-              </w:rPr>
-            </w:pPr>
-            <w:r>
-              <w:rPr>
-                <w:b/>
-                <w:sz w:val="20"/>
-                <w:szCs w:val="20"/>
-              </w:rPr>
-            </w:r>
-          </w:p>
-          <w:p>
-            <w:pPr>
-              <w:pStyle w:val="Normal"/>
-              <w:widowControl w:val="false"/>
-              <w:spacing w:lineRule="auto" w:line="240"/>
+              <w:widowControl w:val="0"/>
+              <w:rPr>
+                <w:b/>
+                <w:sz w:val="20"/>
+                <w:szCs w:val="20"/>
+              </w:rPr>
+            </w:pPr>
+          </w:p>
+          <w:p>
+            <w:pPr>
+              <w:widowControl w:val="0"/>
+              <w:spacing w:line="240" w:lineRule="auto"/>
               <w:ind w:hanging="90"/>
               <w:rPr>
                 <w:b/>
@@ -305,37 +243,28 @@
         <w:tc>
           <w:tcPr>
             <w:tcW w:w="268" w:type="dxa"/>
-            <w:tcBorders/>
-            <w:shd w:color="auto" w:fill="FFFFFF" w:val="clear"/>
+            <w:shd w:val="clear" w:color="auto" w:fill="FFFFFF"/>
           </w:tcPr>
           <w:p>
             <w:pPr>
-              <w:pStyle w:val="Normal"/>
-              <w:widowControl w:val="false"/>
-              <w:spacing w:lineRule="auto" w:line="240"/>
-              <w:rPr/>
-            </w:pPr>
-            <w:r>
-              <w:rPr/>
-            </w:r>
+              <w:widowControl w:val="0"/>
+              <w:spacing w:line="240" w:lineRule="auto"/>
+            </w:pPr>
           </w:p>
         </w:tc>
         <w:tc>
           <w:tcPr>
             <w:tcW w:w="5404" w:type="dxa"/>
-            <w:tcBorders/>
-            <w:shd w:color="auto" w:fill="FFFFFF" w:val="clear"/>
+            <w:shd w:val="clear" w:color="auto" w:fill="FFFFFF"/>
           </w:tcPr>
           <w:p>
             <w:pPr>
-              <w:pStyle w:val="Normal"/>
-              <w:widowControl w:val="false"/>
+              <w:widowControl w:val="0"/>
               <w:tabs>
-                <w:tab w:val="clear" w:pos="720"/>
-                <w:tab w:val="left" w:pos="5101" w:leader="none"/>
+                <w:tab w:val="left" w:pos="5101"/>
               </w:tabs>
-              <w:spacing w:lineRule="auto" w:line="391"/>
-              <w:ind w:right="103" w:hanging="0"/>
+              <w:spacing w:line="391" w:lineRule="auto"/>
+              <w:ind w:right="103"/>
               <w:jc w:val="right"/>
               <w:rPr>
                 <w:b/>
@@ -349,35 +278,86 @@
                 <w:sz w:val="20"/>
                 <w:szCs w:val="20"/>
               </w:rPr>
-              <w:t>PT Bali Shankara Konsultan</w:t>
-            </w:r>
-          </w:p>
-          <w:p>
-            <w:pPr>
-              <w:pStyle w:val="Normal"/>
-              <w:widowControl w:val="false"/>
-              <w:spacing w:lineRule="auto" w:line="391"/>
-              <w:ind w:right="103" w:hanging="0"/>
+              <w:t xml:space="preserve">PT Bali </w:t>
+            </w:r>
+            <w:proofErr w:type="spellStart"/>
+            <w:r>
+              <w:rPr>
+                <w:b/>
+                <w:sz w:val="20"/>
+                <w:szCs w:val="20"/>
+              </w:rPr>
+              <w:t>Shankara</w:t>
+            </w:r>
+            <w:proofErr w:type="spellEnd"/>
+            <w:r>
+              <w:rPr>
+                <w:b/>
+                <w:sz w:val="20"/>
+                <w:szCs w:val="20"/>
+              </w:rPr>
+              <w:t xml:space="preserve"> </w:t>
+            </w:r>
+            <w:proofErr w:type="spellStart"/>
+            <w:r>
+              <w:rPr>
+                <w:b/>
+                <w:sz w:val="20"/>
+                <w:szCs w:val="20"/>
+              </w:rPr>
+              <w:t>Konsultan</w:t>
+            </w:r>
+            <w:proofErr w:type="spellEnd"/>
+          </w:p>
+          <w:p>
+            <w:pPr>
+              <w:widowControl w:val="0"/>
+              <w:spacing w:line="391" w:lineRule="auto"/>
+              <w:ind w:right="103"/>
               <w:jc w:val="right"/>
               <w:rPr>
                 <w:sz w:val="20"/>
                 <w:szCs w:val="20"/>
               </w:rPr>
             </w:pPr>
-            <w:r>
-              <w:rPr>
-                <w:sz w:val="20"/>
-                <w:szCs w:val="20"/>
-              </w:rPr>
-              <w:t>Jl Goa Gong, Goa Gong Residence Blok A3</w:t>
-            </w:r>
-          </w:p>
-          <w:p>
-            <w:pPr>
-              <w:pStyle w:val="Normal"/>
-              <w:widowControl w:val="false"/>
-              <w:spacing w:lineRule="auto" w:line="391"/>
-              <w:ind w:right="103" w:hanging="0"/>
+            <w:proofErr w:type="spellStart"/>
+            <w:r>
+              <w:rPr>
+                <w:sz w:val="20"/>
+                <w:szCs w:val="20"/>
+              </w:rPr>
+              <w:t>Jl</w:t>
+            </w:r>
+            <w:proofErr w:type="spellEnd"/>
+            <w:r>
+              <w:rPr>
+                <w:sz w:val="20"/>
+                <w:szCs w:val="20"/>
+              </w:rPr>
+              <w:t xml:space="preserve"> Raya Nusa </w:t>
+            </w:r>
+            <w:proofErr w:type="spellStart"/>
+            <w:r>
+              <w:rPr>
+                <w:sz w:val="20"/>
+                <w:szCs w:val="20"/>
+              </w:rPr>
+              <w:t>Dua</w:t>
+            </w:r>
+            <w:proofErr w:type="spellEnd"/>
+            <w:r>
+              <w:rPr>
+                <w:sz w:val="20"/>
+                <w:szCs w:val="20"/>
+              </w:rPr>
+              <w:t xml:space="preserve"> Selatan no. 22</w:t>
+            </w:r>
+          </w:p>
+          <w:p>
+            <w:pPr>
+              <w:widowControl w:val="0"/>
+              <w:spacing w:line="391" w:lineRule="auto"/>
+              <w:ind w:right="103"/>
               <w:jc w:val="right"/>
               <w:rPr>
                 <w:sz w:val="20"/>
@@ -389,15 +369,42 @@
                 <w:sz w:val="20"/>
                 <w:szCs w:val="20"/>
               </w:rPr>
-              <w:t>Kuta Selatan - 80361- Bali</w:t>
-            </w:r>
-          </w:p>
-          <w:p>
-            <w:pPr>
-              <w:pStyle w:val="Normal"/>
-              <w:widowControl w:val="false"/>
-              <w:spacing w:lineRule="auto" w:line="391"/>
-              <w:ind w:right="103" w:hanging="0"/>
+              <w:t xml:space="preserve">Kuta Selatan </w:t>
+            </w:r>
+            <w:r>
+              <w:rPr>
+                <w:sz w:val="20"/>
+                <w:szCs w:val="20"/>
+              </w:rPr>
+              <w:t>-</w:t>
+            </w:r>
+            <w:r>
+              <w:rPr>
+                <w:sz w:val="20"/>
+                <w:szCs w:val="20"/>
+              </w:rPr>
+              <w:t xml:space="preserve"> </w:t>
+            </w:r>
+            <w:r>
+              <w:rPr>
+                <w:sz w:val="20"/>
+                <w:szCs w:val="20"/>
+              </w:rPr>
+              <w:t xml:space="preserve">80361 </w:t>
+            </w:r>
+            <w:r>
+              <w:rPr>
+                <w:sz w:val="20"/>
+                <w:szCs w:val="20"/>
+              </w:rPr>
+              <w:t>- Bali</w:t>
+            </w:r>
+          </w:p>
+          <w:p>
+            <w:pPr>
+              <w:widowControl w:val="0"/>
+              <w:spacing w:line="391" w:lineRule="auto"/>
+              <w:ind w:right="103"/>
               <w:jc w:val="right"/>
               <w:rPr>
                 <w:sz w:val="20"/>
@@ -406,7 +413,7 @@
             </w:pPr>
             <w:r>
               <w:rPr>
-                <w:rFonts w:cs="Apple Color Emoji" w:ascii="Apple Color Emoji" w:hAnsi="Apple Color Emoji"/>
+                <w:rFonts w:ascii="Apple Color Emoji" w:hAnsi="Apple Color Emoji" w:cs="Apple Color Emoji"/>
                 <w:sz w:val="20"/>
                 <w:szCs w:val="20"/>
               </w:rPr>
@@ -417,22 +424,14 @@
                 <w:sz w:val="20"/>
                 <w:szCs w:val="20"/>
               </w:rPr>
-              <w:t xml:space="preserve"> </w:t>
-            </w:r>
-            <w:r>
-              <w:rPr>
-                <w:sz w:val="20"/>
-                <w:szCs w:val="20"/>
-              </w:rPr>
-              <w:t>+628223629625</w:t>
-            </w:r>
-          </w:p>
-          <w:p>
-            <w:pPr>
-              <w:pStyle w:val="Normal"/>
-              <w:widowControl w:val="false"/>
-              <w:spacing w:lineRule="auto" w:line="391"/>
-              <w:ind w:right="103" w:hanging="0"/>
+              <w:t xml:space="preserve"> +628223629625</w:t>
+            </w:r>
+          </w:p>
+          <w:p>
+            <w:pPr>
+              <w:widowControl w:val="0"/>
+              <w:spacing w:line="391" w:lineRule="auto"/>
+              <w:ind w:right="103"/>
               <w:jc w:val="right"/>
               <w:rPr>
                 <w:sz w:val="20"/>
@@ -441,7 +440,7 @@
             </w:pPr>
             <w:r>
               <w:rPr>
-                <w:rFonts w:cs="Apple Color Emoji" w:ascii="Apple Color Emoji" w:hAnsi="Apple Color Emoji"/>
+                <w:rFonts w:ascii="Apple Color Emoji" w:hAnsi="Apple Color Emoji" w:cs="Apple Color Emoji"/>
                 <w:sz w:val="20"/>
                 <w:szCs w:val="20"/>
               </w:rPr>
@@ -452,22 +451,14 @@
                 <w:sz w:val="20"/>
                 <w:szCs w:val="20"/>
               </w:rPr>
-              <w:t xml:space="preserve"> </w:t>
-            </w:r>
-            <w:r>
-              <w:rPr>
-                <w:sz w:val="20"/>
-                <w:szCs w:val="20"/>
-              </w:rPr>
-              <w:t>info@revisbali.com</w:t>
-            </w:r>
-          </w:p>
-          <w:p>
-            <w:pPr>
-              <w:pStyle w:val="Normal"/>
-              <w:widowControl w:val="false"/>
-              <w:spacing w:lineRule="auto" w:line="391"/>
-              <w:ind w:right="103" w:hanging="0"/>
+              <w:t xml:space="preserve"> info@revisbali.com</w:t>
+            </w:r>
+          </w:p>
+          <w:p>
+            <w:pPr>
+              <w:widowControl w:val="0"/>
+              <w:spacing w:line="391" w:lineRule="auto"/>
+              <w:ind w:right="103"/>
               <w:jc w:val="right"/>
               <w:rPr>
                 <w:sz w:val="20"/>
@@ -476,7 +467,7 @@
             </w:pPr>
             <w:r>
               <w:rPr>
-                <w:rFonts w:cs="Apple Color Emoji" w:ascii="Apple Color Emoji" w:hAnsi="Apple Color Emoji"/>
+                <w:rFonts w:ascii="Apple Color Emoji" w:hAnsi="Apple Color Emoji" w:cs="Apple Color Emoji"/>
                 <w:sz w:val="20"/>
                 <w:szCs w:val="20"/>
               </w:rPr>
@@ -487,95 +478,70 @@
                 <w:sz w:val="20"/>
                 <w:szCs w:val="20"/>
               </w:rPr>
-              <w:t xml:space="preserve"> </w:t>
-            </w:r>
-            <w:r>
-              <w:rPr>
-                <w:sz w:val="20"/>
-                <w:szCs w:val="20"/>
-              </w:rPr>
-              <w:t>www.revisbali.com</w:t>
+              <w:t xml:space="preserve"> www.revisbali.com</w:t>
             </w:r>
           </w:p>
         </w:tc>
         <w:tc>
           <w:tcPr>
             <w:tcW w:w="290" w:type="dxa"/>
-            <w:tcBorders/>
-            <w:shd w:color="auto" w:fill="FFFFFF" w:val="clear"/>
+            <w:shd w:val="clear" w:color="auto" w:fill="FFFFFF"/>
           </w:tcPr>
           <w:p>
             <w:pPr>
-              <w:pStyle w:val="Normal"/>
-              <w:widowControl w:val="false"/>
-              <w:spacing w:lineRule="auto" w:line="240"/>
+              <w:widowControl w:val="0"/>
+              <w:spacing w:line="240" w:lineRule="auto"/>
               <w:ind w:left="-360" w:right="-90" w:hanging="180"/>
-              <w:rPr/>
-            </w:pPr>
-            <w:r>
-              <w:rPr/>
-            </w:r>
+            </w:pPr>
           </w:p>
         </w:tc>
       </w:tr>
       <w:tr>
         <w:trPr>
-          <w:trHeight w:val="40" w:hRule="atLeast"/>
+          <w:trHeight w:val="40"/>
+          <w:jc w:val="center"/>
         </w:trPr>
         <w:tc>
           <w:tcPr>
             <w:tcW w:w="11551" w:type="dxa"/>
             <w:gridSpan w:val="5"/>
-            <w:tcBorders/>
-            <w:shd w:color="auto" w:fill="auto" w:val="clear"/>
+            <w:shd w:val="clear" w:color="auto" w:fill="auto"/>
           </w:tcPr>
           <w:p>
             <w:pPr>
-              <w:pStyle w:val="Normal"/>
-              <w:widowControl w:val="false"/>
-              <w:spacing w:lineRule="auto" w:line="240"/>
+              <w:widowControl w:val="0"/>
+              <w:spacing w:line="240" w:lineRule="auto"/>
               <w:ind w:right="103" w:hanging="90"/>
-              <w:rPr/>
-            </w:pPr>
-            <w:r>
-              <w:rPr/>
-            </w:r>
+            </w:pPr>
           </w:p>
         </w:tc>
       </w:tr>
       <w:tr>
         <w:trPr>
-          <w:trHeight w:val="1564" w:hRule="atLeast"/>
+          <w:trHeight w:val="1564"/>
+          <w:jc w:val="center"/>
         </w:trPr>
         <w:tc>
           <w:tcPr>
             <w:tcW w:w="301" w:type="dxa"/>
-            <w:tcBorders/>
-            <w:shd w:color="auto" w:fill="auto" w:val="clear"/>
+            <w:shd w:val="clear" w:color="auto" w:fill="auto"/>
           </w:tcPr>
           <w:p>
             <w:pPr>
-              <w:pStyle w:val="Normal"/>
-              <w:widowControl w:val="false"/>
-              <w:spacing w:lineRule="auto" w:line="240"/>
-              <w:rPr/>
-            </w:pPr>
-            <w:r>
-              <w:rPr/>
-            </w:r>
+              <w:widowControl w:val="0"/>
+              <w:spacing w:line="240" w:lineRule="auto"/>
+            </w:pPr>
           </w:p>
         </w:tc>
         <w:tc>
           <w:tcPr>
             <w:tcW w:w="5288" w:type="dxa"/>
-            <w:tcBorders/>
-            <w:shd w:color="auto" w:fill="auto" w:val="clear"/>
+            <w:shd w:val="clear" w:color="auto" w:fill="auto"/>
           </w:tcPr>
           <w:p>
             <w:pPr>
-              <w:pStyle w:val="Normal"/>
-              <w:widowControl w:val="false"/>
-              <w:spacing w:lineRule="auto" w:line="391"/>
+              <w:widowControl w:val="0"/>
+              <w:spacing w:line="391" w:lineRule="auto"/>
               <w:ind w:hanging="90"/>
               <w:rPr>
                 <w:b/>
@@ -594,9 +560,8 @@
           </w:p>
           <w:p>
             <w:pPr>
-              <w:pStyle w:val="Normal"/>
-              <w:widowControl w:val="false"/>
-              <w:spacing w:lineRule="auto" w:line="391"/>
+              <w:widowControl w:val="0"/>
+              <w:spacing w:line="391" w:lineRule="auto"/>
               <w:ind w:hanging="90"/>
               <w:rPr>
                 <w:sz w:val="18"/>
@@ -614,100 +579,78 @@
             </w:r>
             <w:r>
               <w:rPr>
-                <w:sz w:val="20"/>
-                <w:b/>
-                <w:szCs w:val="20"/>
+                <w:b/>
                 <w:bCs/>
+                <w:sz w:val="20"/>
+                <w:szCs w:val="20"/>
               </w:rPr>
               <w:instrText xml:space="preserve"> MERGEFIELD customer_name </w:instrText>
             </w:r>
             <w:r>
               <w:rPr>
-                <w:sz w:val="20"/>
-                <w:b/>
-                <w:szCs w:val="20"/>
+                <w:b/>
                 <w:bCs/>
+                <w:sz w:val="20"/>
+                <w:szCs w:val="20"/>
               </w:rPr>
               <w:fldChar w:fldCharType="separate"/>
             </w:r>
             <w:r>
               <w:rPr>
-                <w:sz w:val="20"/>
-                <w:b/>
-                <w:szCs w:val="20"/>
+                <w:b/>
                 <w:bCs/>
+                <w:sz w:val="20"/>
+                <w:szCs w:val="20"/>
               </w:rPr>
               <w:t>«customer_name»</w:t>
             </w:r>
             <w:r>
               <w:rPr>
-                <w:sz w:val="20"/>
-                <w:b/>
-                <w:szCs w:val="20"/>
+                <w:b/>
                 <w:bCs/>
+                <w:sz w:val="20"/>
+                <w:szCs w:val="20"/>
               </w:rPr>
               <w:fldChar w:fldCharType="end"/>
             </w:r>
           </w:p>
           <w:p>
             <w:pPr>
-              <w:pStyle w:val="Normal"/>
-              <w:widowControl w:val="false"/>
-              <w:spacing w:lineRule="auto" w:line="391"/>
+              <w:widowControl w:val="0"/>
+              <w:spacing w:line="391" w:lineRule="auto"/>
               <w:ind w:hanging="90"/>
               <w:rPr>
                 <w:sz w:val="18"/>
                 <w:szCs w:val="18"/>
               </w:rPr>
             </w:pPr>
-            <w:r>
+          </w:p>
+          <w:p>
+            <w:pPr>
+              <w:widowControl w:val="0"/>
+              <w:spacing w:line="391" w:lineRule="auto"/>
+              <w:ind w:hanging="90"/>
               <w:rPr>
                 <w:sz w:val="18"/>
                 <w:szCs w:val="18"/>
               </w:rPr>
-            </w:r>
-          </w:p>
-          <w:p>
-            <w:pPr>
-              <w:pStyle w:val="Normal"/>
-              <w:widowControl w:val="false"/>
-              <w:spacing w:lineRule="auto" w:line="391"/>
+            </w:pPr>
+          </w:p>
+          <w:p>
+            <w:pPr>
+              <w:widowControl w:val="0"/>
+              <w:spacing w:line="391" w:lineRule="auto"/>
               <w:ind w:hanging="90"/>
               <w:rPr>
                 <w:sz w:val="18"/>
                 <w:szCs w:val="18"/>
               </w:rPr>
             </w:pPr>
-            <w:r>
-              <w:rPr>
-                <w:sz w:val="18"/>
-                <w:szCs w:val="18"/>
-              </w:rPr>
-            </w:r>
-          </w:p>
-          <w:p>
-            <w:pPr>
-              <w:pStyle w:val="Normal"/>
-              <w:widowControl w:val="false"/>
-              <w:spacing w:lineRule="auto" w:line="391"/>
-              <w:ind w:hanging="90"/>
-              <w:rPr>
-                <w:sz w:val="18"/>
-                <w:szCs w:val="18"/>
-              </w:rPr>
-            </w:pPr>
-            <w:r>
-              <w:rPr>
-                <w:sz w:val="18"/>
-                <w:szCs w:val="18"/>
-              </w:rPr>
-            </w:r>
-          </w:p>
-          <w:p>
-            <w:pPr>
-              <w:pStyle w:val="Normal"/>
-              <w:widowControl w:val="false"/>
-              <w:spacing w:lineRule="auto" w:line="391"/>
+          </w:p>
+          <w:p>
+            <w:pPr>
+              <w:widowControl w:val="0"/>
+              <w:spacing w:line="391" w:lineRule="auto"/>
               <w:ind w:hanging="90"/>
               <w:rPr>
                 <w:sz w:val="18"/>
@@ -726,33 +669,25 @@
         <w:tc>
           <w:tcPr>
             <w:tcW w:w="268" w:type="dxa"/>
-            <w:tcBorders/>
-            <w:shd w:color="auto" w:fill="auto" w:val="clear"/>
+            <w:shd w:val="clear" w:color="auto" w:fill="auto"/>
           </w:tcPr>
           <w:p>
             <w:pPr>
-              <w:pStyle w:val="Normal"/>
-              <w:widowControl w:val="false"/>
-              <w:spacing w:lineRule="auto" w:line="240"/>
-              <w:rPr/>
-            </w:pPr>
-            <w:r>
-              <w:rPr/>
-            </w:r>
+              <w:widowControl w:val="0"/>
+              <w:spacing w:line="240" w:lineRule="auto"/>
+            </w:pPr>
           </w:p>
         </w:tc>
         <w:tc>
           <w:tcPr>
             <w:tcW w:w="5404" w:type="dxa"/>
-            <w:tcBorders/>
-            <w:shd w:color="auto" w:fill="auto" w:val="clear"/>
+            <w:shd w:val="clear" w:color="auto" w:fill="auto"/>
           </w:tcPr>
           <w:p>
             <w:pPr>
-              <w:pStyle w:val="Normal"/>
-              <w:widowControl w:val="false"/>
-              <w:spacing w:lineRule="auto" w:line="391"/>
-              <w:ind w:right="103" w:hanging="0"/>
+              <w:widowControl w:val="0"/>
+              <w:spacing w:line="391" w:lineRule="auto"/>
+              <w:ind w:right="103"/>
               <w:jc w:val="right"/>
               <w:rPr>
                 <w:b/>
@@ -771,10 +706,9 @@
           </w:p>
           <w:p>
             <w:pPr>
-              <w:pStyle w:val="Normal"/>
-              <w:widowControl w:val="false"/>
-              <w:spacing w:lineRule="auto" w:line="391"/>
-              <w:ind w:right="103" w:hanging="0"/>
+              <w:widowControl w:val="0"/>
+              <w:spacing w:line="391" w:lineRule="auto"/>
+              <w:ind w:right="103"/>
               <w:jc w:val="right"/>
               <w:rPr>
                 <w:b/>
@@ -794,47 +728,46 @@
             </w:r>
             <w:r>
               <w:rPr>
-                <w:sz w:val="20"/>
-                <w:b/>
-                <w:szCs w:val="20"/>
+                <w:b/>
                 <w:bCs/>
+                <w:sz w:val="20"/>
+                <w:szCs w:val="20"/>
               </w:rPr>
               <w:instrText xml:space="preserve"> MERGEFIELD invoice_no </w:instrText>
             </w:r>
             <w:r>
               <w:rPr>
-                <w:sz w:val="20"/>
-                <w:b/>
-                <w:szCs w:val="20"/>
+                <w:b/>
                 <w:bCs/>
+                <w:sz w:val="20"/>
+                <w:szCs w:val="20"/>
               </w:rPr>
               <w:fldChar w:fldCharType="separate"/>
             </w:r>
             <w:r>
               <w:rPr>
-                <w:sz w:val="20"/>
-                <w:b/>
-                <w:szCs w:val="20"/>
+                <w:b/>
                 <w:bCs/>
+                <w:sz w:val="20"/>
+                <w:szCs w:val="20"/>
               </w:rPr>
               <w:t>«invoice_no»</w:t>
             </w:r>
             <w:r>
               <w:rPr>
-                <w:sz w:val="20"/>
-                <w:b/>
-                <w:szCs w:val="20"/>
+                <w:b/>
                 <w:bCs/>
+                <w:sz w:val="20"/>
+                <w:szCs w:val="20"/>
               </w:rPr>
               <w:fldChar w:fldCharType="end"/>
             </w:r>
           </w:p>
           <w:p>
             <w:pPr>
-              <w:pStyle w:val="Normal"/>
-              <w:widowControl w:val="false"/>
-              <w:spacing w:lineRule="auto" w:line="391"/>
-              <w:ind w:right="103" w:hanging="0"/>
+              <w:widowControl w:val="0"/>
+              <w:spacing w:line="391" w:lineRule="auto"/>
+              <w:ind w:right="103"/>
               <w:jc w:val="right"/>
               <w:rPr>
                 <w:b/>
@@ -853,10 +786,9 @@
           </w:p>
           <w:p>
             <w:pPr>
-              <w:pStyle w:val="Normal"/>
-              <w:widowControl w:val="false"/>
-              <w:spacing w:lineRule="auto" w:line="391"/>
-              <w:ind w:right="103" w:hanging="0"/>
+              <w:widowControl w:val="0"/>
+              <w:spacing w:line="391" w:lineRule="auto"/>
+              <w:ind w:right="103"/>
               <w:jc w:val="right"/>
               <w:rPr>
                 <w:b/>
@@ -876,66 +808,58 @@
             </w:r>
             <w:r>
               <w:rPr>
-                <w:sz w:val="20"/>
-                <w:b/>
-                <w:szCs w:val="20"/>
+                <w:b/>
                 <w:bCs/>
+                <w:sz w:val="20"/>
+                <w:szCs w:val="20"/>
               </w:rPr>
               <w:instrText xml:space="preserve"> MERGEFIELD document_date </w:instrText>
             </w:r>
             <w:r>
               <w:rPr>
-                <w:sz w:val="20"/>
-                <w:b/>
-                <w:szCs w:val="20"/>
+                <w:b/>
                 <w:bCs/>
+                <w:sz w:val="20"/>
+                <w:szCs w:val="20"/>
               </w:rPr>
               <w:fldChar w:fldCharType="separate"/>
             </w:r>
             <w:r>
               <w:rPr>
-                <w:sz w:val="20"/>
-                <w:b/>
-                <w:szCs w:val="20"/>
+                <w:b/>
                 <w:bCs/>
+                <w:sz w:val="20"/>
+                <w:szCs w:val="20"/>
               </w:rPr>
               <w:t>«document_date»</w:t>
             </w:r>
             <w:r>
               <w:rPr>
-                <w:sz w:val="20"/>
-                <w:b/>
-                <w:szCs w:val="20"/>
+                <w:b/>
                 <w:bCs/>
+                <w:sz w:val="20"/>
+                <w:szCs w:val="20"/>
               </w:rPr>
               <w:fldChar w:fldCharType="end"/>
             </w:r>
           </w:p>
           <w:p>
             <w:pPr>
-              <w:pStyle w:val="Normal"/>
-              <w:widowControl w:val="false"/>
-              <w:spacing w:lineRule="auto" w:line="391"/>
-              <w:ind w:right="103" w:hanging="0"/>
+              <w:widowControl w:val="0"/>
+              <w:spacing w:line="391" w:lineRule="auto"/>
+              <w:ind w:right="103"/>
               <w:jc w:val="right"/>
               <w:rPr>
                 <w:sz w:val="18"/>
                 <w:szCs w:val="18"/>
               </w:rPr>
             </w:pPr>
-            <w:r>
-              <w:rPr>
-                <w:sz w:val="18"/>
-                <w:szCs w:val="18"/>
-              </w:rPr>
-            </w:r>
-          </w:p>
-          <w:p>
-            <w:pPr>
-              <w:pStyle w:val="Normal"/>
-              <w:widowControl w:val="false"/>
-              <w:spacing w:lineRule="auto" w:line="391"/>
-              <w:ind w:right="103" w:hanging="0"/>
+          </w:p>
+          <w:p>
+            <w:pPr>
+              <w:widowControl w:val="0"/>
+              <w:spacing w:line="391" w:lineRule="auto"/>
+              <w:ind w:right="103"/>
               <w:jc w:val="right"/>
               <w:rPr>
                 <w:b/>
@@ -954,10 +878,9 @@
           </w:p>
           <w:p>
             <w:pPr>
-              <w:pStyle w:val="Normal"/>
-              <w:widowControl w:val="false"/>
-              <w:spacing w:lineRule="auto" w:line="391"/>
-              <w:ind w:right="103" w:hanging="0"/>
+              <w:widowControl w:val="0"/>
+              <w:spacing w:line="391" w:lineRule="auto"/>
+              <w:ind w:right="103"/>
               <w:jc w:val="right"/>
               <w:rPr>
                 <w:b/>
@@ -977,37 +900,37 @@
             </w:r>
             <w:r>
               <w:rPr>
-                <w:sz w:val="20"/>
-                <w:b/>
-                <w:szCs w:val="20"/>
+                <w:b/>
                 <w:bCs/>
+                <w:sz w:val="20"/>
+                <w:szCs w:val="20"/>
               </w:rPr>
               <w:instrText xml:space="preserve"> MERGEFIELD invoice_date </w:instrText>
             </w:r>
             <w:r>
               <w:rPr>
-                <w:sz w:val="20"/>
-                <w:b/>
-                <w:szCs w:val="20"/>
+                <w:b/>
                 <w:bCs/>
+                <w:sz w:val="20"/>
+                <w:szCs w:val="20"/>
               </w:rPr>
               <w:fldChar w:fldCharType="separate"/>
             </w:r>
             <w:r>
               <w:rPr>
-                <w:sz w:val="20"/>
-                <w:b/>
-                <w:szCs w:val="20"/>
+                <w:b/>
                 <w:bCs/>
+                <w:sz w:val="20"/>
+                <w:szCs w:val="20"/>
               </w:rPr>
               <w:t>«invoice_date»</w:t>
             </w:r>
             <w:r>
               <w:rPr>
-                <w:sz w:val="20"/>
-                <w:b/>
-                <w:szCs w:val="20"/>
+                <w:b/>
                 <w:bCs/>
+                <w:sz w:val="20"/>
+                <w:szCs w:val="20"/>
               </w:rPr>
               <w:fldChar w:fldCharType="end"/>
             </w:r>
@@ -1016,43 +939,34 @@
         <w:tc>
           <w:tcPr>
             <w:tcW w:w="290" w:type="dxa"/>
-            <w:tcBorders/>
-            <w:shd w:color="auto" w:fill="auto" w:val="clear"/>
+            <w:shd w:val="clear" w:color="auto" w:fill="auto"/>
           </w:tcPr>
           <w:p>
             <w:pPr>
-              <w:pStyle w:val="Normal"/>
-              <w:widowControl w:val="false"/>
-              <w:spacing w:lineRule="auto" w:line="240"/>
-              <w:rPr/>
-            </w:pPr>
-            <w:r>
-              <w:rPr/>
-            </w:r>
+              <w:widowControl w:val="0"/>
+              <w:spacing w:line="240" w:lineRule="auto"/>
+            </w:pPr>
           </w:p>
         </w:tc>
       </w:tr>
       <w:tr>
         <w:trPr>
-          <w:trHeight w:val="25" w:hRule="atLeast"/>
+          <w:trHeight w:val="25"/>
+          <w:jc w:val="center"/>
         </w:trPr>
         <w:tc>
           <w:tcPr>
             <w:tcW w:w="11551" w:type="dxa"/>
             <w:gridSpan w:val="5"/>
-            <w:tcBorders/>
-            <w:shd w:color="auto" w:fill="auto" w:val="clear"/>
+            <w:shd w:val="clear" w:color="auto" w:fill="auto"/>
           </w:tcPr>
           <w:p>
             <w:pPr>
-              <w:pStyle w:val="Normal"/>
-              <w:widowControl w:val="false"/>
-              <w:spacing w:lineRule="auto" w:line="240"/>
+              <w:widowControl w:val="0"/>
+              <w:spacing w:line="240" w:lineRule="auto"/>
               <w:jc w:val="center"/>
-              <w:rPr/>
-            </w:pPr>
-            <w:r>
-              <w:rPr/>
+            </w:pPr>
+            <w:r>
               <w:t>____________________________________________________________________________________________</w:t>
             </w:r>
           </w:p>
@@ -1061,63 +975,38 @@
     </w:tbl>
     <w:p>
       <w:pPr>
-        <w:pStyle w:val="Normal"/>
         <w:tabs>
-          <w:tab w:val="clear" w:pos="720"/>
-          <w:tab w:val="left" w:pos="9021" w:leader="none"/>
+          <w:tab w:val="left" w:pos="9021"/>
         </w:tabs>
-        <w:ind w:right="-760" w:hanging="0"/>
+        <w:ind w:right="-760"/>
         <w:rPr>
           <w:sz w:val="2"/>
           <w:szCs w:val="2"/>
         </w:rPr>
       </w:pPr>
-      <w:r>
-        <w:rPr>
-          <w:sz w:val="2"/>
-          <w:szCs w:val="2"/>
-        </w:rPr>
-      </w:r>
     </w:p>
     <w:p>
       <w:pPr>
-        <w:pStyle w:val="Normal"/>
         <w:rPr>
           <w:sz w:val="2"/>
           <w:szCs w:val="2"/>
         </w:rPr>
       </w:pPr>
-      <w:r>
-        <w:rPr>
-          <w:sz w:val="2"/>
-          <w:szCs w:val="2"/>
-        </w:rPr>
-      </w:r>
     </w:p>
     <w:tbl>
       <w:tblPr>
         <w:tblStyle w:val="TableGrid"/>
-        <w:tblW w:w="11057" w:type="dxa"/>
-        <w:jc w:val="left"/>
+        <w:tblW w:w="11063" w:type="dxa"/>
         <w:tblInd w:w="-1032" w:type="dxa"/>
         <w:tblLayout w:type="fixed"/>
-        <w:tblCellMar>
-          <w:top w:w="0" w:type="dxa"/>
-          <w:left w:w="108" w:type="dxa"/>
-          <w:bottom w:w="0" w:type="dxa"/>
-          <w:right w:w="108" w:type="dxa"/>
-        </w:tblCellMar>
-        <w:tblLook w:val="04a0" w:noVBand="1" w:noHBand="0" w:lastColumn="0" w:firstColumn="1" w:lastRow="0" w:firstRow="1"/>
+        <w:tblLook w:val="04A0" w:firstRow="1" w:lastRow="0" w:firstColumn="1" w:lastColumn="0" w:noHBand="0" w:noVBand="1"/>
       </w:tblPr>
       <w:tblGrid>
         <w:gridCol w:w="1856"/>
-        <w:gridCol w:w="2957"/>
-        <w:gridCol w:w="1698"/>
-        <w:gridCol w:w="1988"/>
-        <w:gridCol w:w="2558"/>
+        <w:gridCol w:w="6939"/>
+        <w:gridCol w:w="2268"/>
       </w:tblGrid>
       <w:tr>
-        <w:trPr/>
         <w:tc>
           <w:tcPr>
             <w:tcW w:w="1856" w:type="dxa"/>
@@ -1130,11 +1019,8 @@
           </w:tcPr>
           <w:p>
             <w:pPr>
-              <w:pStyle w:val="Normal"/>
-              <w:widowControl w:val="false"/>
-              <w:suppressAutoHyphens w:val="true"/>
-              <w:spacing w:lineRule="auto" w:line="240" w:before="0" w:after="0"/>
-              <w:jc w:val="left"/>
+              <w:widowControl w:val="0"/>
+              <w:spacing w:line="240" w:lineRule="auto"/>
               <w:rPr>
                 <w:b/>
                 <w:bCs/>
@@ -1144,33 +1030,18 @@
             </w:pPr>
             <w:r>
               <w:rPr>
-                <w:rFonts w:eastAsia="Arial" w:cs="Arial"/>
                 <w:b/>
                 <w:bCs/>
-                <w:kern w:val="0"/>
-                <w:sz w:val="16"/>
-                <w:szCs w:val="16"/>
-                <w:lang w:val="en-US" w:eastAsia="en-US" w:bidi="ar-SA"/>
-              </w:rPr>
-              <w:t xml:space="preserve"> </w:t>
-            </w:r>
-            <w:r>
-              <w:rPr>
-                <w:rFonts w:eastAsia="Arial" w:cs="Arial"/>
-                <w:b/>
-                <w:bCs/>
-                <w:kern w:val="0"/>
-                <w:sz w:val="16"/>
-                <w:szCs w:val="16"/>
-                <w:lang w:val="en-US" w:eastAsia="en-US" w:bidi="ar-SA"/>
-              </w:rPr>
-              <w:t>CODE</w:t>
+                <w:sz w:val="16"/>
+                <w:szCs w:val="16"/>
+              </w:rPr>
+              <w:t xml:space="preserve"> CODE</w:t>
             </w:r>
           </w:p>
         </w:tc>
         <w:tc>
           <w:tcPr>
-            <w:tcW w:w="2957" w:type="dxa"/>
+            <w:tcW w:w="6939" w:type="dxa"/>
             <w:tcBorders>
               <w:top w:val="nil"/>
               <w:left w:val="nil"/>
@@ -1180,11 +1051,8 @@
           </w:tcPr>
           <w:p>
             <w:pPr>
-              <w:pStyle w:val="Normal"/>
-              <w:widowControl w:val="false"/>
-              <w:suppressAutoHyphens w:val="true"/>
-              <w:spacing w:lineRule="auto" w:line="240" w:before="0" w:after="0"/>
-              <w:jc w:val="left"/>
+              <w:widowControl w:val="0"/>
+              <w:spacing w:line="240" w:lineRule="auto"/>
               <w:rPr>
                 <w:b/>
                 <w:bCs/>
@@ -1194,13 +1062,10 @@
             </w:pPr>
             <w:r>
               <w:rPr>
-                <w:rFonts w:eastAsia="Arial" w:cs="Arial"/>
                 <w:b/>
                 <w:bCs/>
-                <w:kern w:val="0"/>
-                <w:sz w:val="16"/>
-                <w:szCs w:val="16"/>
-                <w:lang w:val="en-US" w:eastAsia="en-US" w:bidi="ar-SA"/>
+                <w:sz w:val="16"/>
+                <w:szCs w:val="16"/>
               </w:rPr>
               <w:t>DESCRIPTION</w:t>
             </w:r>
@@ -1208,7 +1073,7 @@
         </w:tc>
         <w:tc>
           <w:tcPr>
-            <w:tcW w:w="1698" w:type="dxa"/>
+            <w:tcW w:w="2268" w:type="dxa"/>
             <w:tcBorders>
               <w:top w:val="nil"/>
               <w:left w:val="nil"/>
@@ -1218,10 +1083,8 @@
           </w:tcPr>
           <w:p>
             <w:pPr>
-              <w:pStyle w:val="Normal"/>
-              <w:widowControl w:val="false"/>
-              <w:suppressAutoHyphens w:val="true"/>
-              <w:spacing w:lineRule="auto" w:line="240" w:before="0" w:after="0"/>
+              <w:widowControl w:val="0"/>
+              <w:spacing w:line="240" w:lineRule="auto"/>
               <w:jc w:val="right"/>
               <w:rPr>
                 <w:b/>
@@ -1232,89 +1095,10 @@
             </w:pPr>
             <w:r>
               <w:rPr>
-                <w:rFonts w:eastAsia="Arial" w:cs="Arial"/>
                 <w:b/>
                 <w:bCs/>
-                <w:kern w:val="0"/>
-                <w:sz w:val="16"/>
-                <w:szCs w:val="16"/>
-                <w:lang w:val="en-US" w:eastAsia="en-US" w:bidi="ar-SA"/>
-              </w:rPr>
-              <w:t>QUANTITY</w:t>
-            </w:r>
-          </w:p>
-        </w:tc>
-        <w:tc>
-          <w:tcPr>
-            <w:tcW w:w="1988" w:type="dxa"/>
-            <w:tcBorders>
-              <w:top w:val="nil"/>
-              <w:left w:val="nil"/>
-              <w:bottom w:val="nil"/>
-              <w:right w:val="nil"/>
-            </w:tcBorders>
-          </w:tcPr>
-          <w:p>
-            <w:pPr>
-              <w:pStyle w:val="Normal"/>
-              <w:widowControl w:val="false"/>
-              <w:suppressAutoHyphens w:val="true"/>
-              <w:spacing w:lineRule="auto" w:line="240" w:before="0" w:after="0"/>
-              <w:jc w:val="right"/>
-              <w:rPr>
-                <w:b/>
-                <w:bCs/>
-                <w:sz w:val="16"/>
-                <w:szCs w:val="16"/>
-              </w:rPr>
-            </w:pPr>
-            <w:r>
-              <w:rPr>
-                <w:rFonts w:eastAsia="Arial" w:cs="Arial"/>
-                <w:b/>
-                <w:bCs/>
-                <w:kern w:val="0"/>
-                <w:sz w:val="16"/>
-                <w:szCs w:val="16"/>
-                <w:lang w:val="en-US" w:eastAsia="en-US" w:bidi="ar-SA"/>
-              </w:rPr>
-              <w:t>UNIT PRICE (RP)</w:t>
-            </w:r>
-          </w:p>
-        </w:tc>
-        <w:tc>
-          <w:tcPr>
-            <w:tcW w:w="2558" w:type="dxa"/>
-            <w:tcBorders>
-              <w:top w:val="nil"/>
-              <w:left w:val="nil"/>
-              <w:bottom w:val="nil"/>
-              <w:right w:val="nil"/>
-            </w:tcBorders>
-          </w:tcPr>
-          <w:p>
-            <w:pPr>
-              <w:pStyle w:val="Normal"/>
-              <w:widowControl w:val="false"/>
-              <w:suppressAutoHyphens w:val="true"/>
-              <w:spacing w:lineRule="auto" w:line="240" w:before="0" w:after="0"/>
-              <w:jc w:val="right"/>
-              <w:rPr>
-                <w:b/>
-                <w:bCs/>
-                <w:sz w:val="16"/>
-                <w:szCs w:val="16"/>
-              </w:rPr>
-            </w:pPr>
-            <w:r>
-              <w:rPr>
-                <w:rFonts w:eastAsia="Arial" w:cs="Arial"/>
-                <w:b/>
-                <w:bCs/>
-                <w:kern w:val="0"/>
-                <w:sz w:val="16"/>
-                <w:szCs w:val="16"/>
-                <w:lang w:val="en-US" w:eastAsia="en-US" w:bidi="ar-SA"/>
+                <w:sz w:val="16"/>
+                <w:szCs w:val="16"/>
               </w:rPr>
               <w:t>AMOUNT (RP)</w:t>
             </w:r>
@@ -1323,7 +1107,7 @@
       </w:tr>
       <w:tr>
         <w:trPr>
-          <w:trHeight w:val="397" w:hRule="exact"/>
+          <w:trHeight w:hRule="exact" w:val="397"/>
         </w:trPr>
         <w:tc>
           <w:tcPr>
@@ -1338,73 +1122,52 @@
           </w:tcPr>
           <w:p>
             <w:pPr>
-              <w:pStyle w:val="Normal"/>
-              <w:widowControl w:val="false"/>
-              <w:suppressAutoHyphens w:val="true"/>
-              <w:spacing w:lineRule="auto" w:line="240" w:before="0" w:after="0"/>
-              <w:jc w:val="left"/>
-              <w:rPr>
-                <w:sz w:val="16"/>
-                <w:szCs w:val="16"/>
-              </w:rPr>
-            </w:pPr>
-            <w:r>
-              <w:rPr>
-                <w:rFonts w:eastAsia="Arial" w:cs="Arial"/>
-                <w:kern w:val="0"/>
-                <w:sz w:val="16"/>
-                <w:szCs w:val="16"/>
-                <w:lang w:val="en-US" w:eastAsia="en-US" w:bidi="ar-SA"/>
+              <w:widowControl w:val="0"/>
+              <w:spacing w:line="240" w:lineRule="auto"/>
+              <w:rPr>
+                <w:sz w:val="16"/>
+                <w:szCs w:val="16"/>
+              </w:rPr>
+            </w:pPr>
+            <w:r>
+              <w:rPr>
+                <w:sz w:val="16"/>
+                <w:szCs w:val="16"/>
               </w:rPr>
               <w:t xml:space="preserve"> </w:t>
             </w:r>
             <w:r>
               <w:rPr>
-                <w:rFonts w:eastAsia="Arial" w:cs="Arial"/>
-                <w:kern w:val="0"/>
-                <w:sz w:val="16"/>
-                <w:szCs w:val="16"/>
-                <w:lang w:val="en-US" w:eastAsia="en-US" w:bidi="ar-SA"/>
+                <w:sz w:val="16"/>
+                <w:szCs w:val="16"/>
               </w:rPr>
               <w:fldChar w:fldCharType="begin"/>
             </w:r>
             <w:r>
               <w:rPr>
                 <w:sz w:val="16"/>
-                <w:kern w:val="0"/>
-                <w:szCs w:val="16"/>
-                <w:rFonts w:eastAsia="Arial" w:cs="Arial"/>
-                <w:lang w:val="en-US" w:eastAsia="en-US" w:bidi="ar-SA"/>
+                <w:szCs w:val="16"/>
               </w:rPr>
               <w:instrText xml:space="preserve"> MERGEFIELD invoice_item </w:instrText>
             </w:r>
             <w:r>
               <w:rPr>
                 <w:sz w:val="16"/>
-                <w:kern w:val="0"/>
-                <w:szCs w:val="16"/>
-                <w:rFonts w:eastAsia="Arial" w:cs="Arial"/>
-                <w:lang w:val="en-US" w:eastAsia="en-US" w:bidi="ar-SA"/>
+                <w:szCs w:val="16"/>
               </w:rPr>
               <w:fldChar w:fldCharType="separate"/>
             </w:r>
             <w:r>
               <w:rPr>
                 <w:sz w:val="16"/>
-                <w:kern w:val="0"/>
-                <w:szCs w:val="16"/>
-                <w:rFonts w:eastAsia="Arial" w:cs="Arial"/>
-                <w:lang w:val="en-US" w:eastAsia="en-US" w:bidi="ar-SA"/>
+                <w:szCs w:val="16"/>
               </w:rPr>
               <w:t>«invoice_item»</w:t>
             </w:r>
             <w:r>
               <w:rPr>
                 <w:sz w:val="16"/>
-                <w:kern w:val="0"/>
-                <w:szCs w:val="16"/>
-                <w:rFonts w:eastAsia="Arial" w:cs="Arial"/>
-                <w:lang w:val="en-US" w:eastAsia="en-US" w:bidi="ar-SA"/>
+                <w:szCs w:val="16"/>
               </w:rPr>
               <w:fldChar w:fldCharType="end"/>
             </w:r>
@@ -1412,7 +1175,7 @@
         </w:tc>
         <w:tc>
           <w:tcPr>
-            <w:tcW w:w="2957" w:type="dxa"/>
+            <w:tcW w:w="6939" w:type="dxa"/>
             <w:tcBorders>
               <w:top w:val="nil"/>
               <w:left w:val="nil"/>
@@ -1423,63 +1186,45 @@
           </w:tcPr>
           <w:p>
             <w:pPr>
-              <w:pStyle w:val="Normal"/>
-              <w:widowControl w:val="false"/>
-              <w:suppressAutoHyphens w:val="true"/>
-              <w:spacing w:lineRule="auto" w:line="240" w:before="0" w:after="0"/>
-              <w:jc w:val="left"/>
-              <w:rPr>
-                <w:sz w:val="16"/>
-                <w:szCs w:val="16"/>
-              </w:rPr>
-            </w:pPr>
-            <w:r>
-              <w:rPr>
-                <w:rFonts w:eastAsia="Arial" w:cs="Arial"/>
-                <w:kern w:val="0"/>
-                <w:sz w:val="16"/>
-                <w:szCs w:val="16"/>
-                <w:lang w:val="en-US" w:eastAsia="en-US" w:bidi="ar-SA"/>
+              <w:widowControl w:val="0"/>
+              <w:spacing w:line="240" w:lineRule="auto"/>
+              <w:rPr>
+                <w:sz w:val="16"/>
+                <w:szCs w:val="16"/>
+              </w:rPr>
+            </w:pPr>
+            <w:r>
+              <w:rPr>
+                <w:sz w:val="16"/>
+                <w:szCs w:val="16"/>
               </w:rPr>
               <w:fldChar w:fldCharType="begin"/>
             </w:r>
             <w:r>
               <w:rPr>
                 <w:sz w:val="16"/>
-                <w:kern w:val="0"/>
-                <w:szCs w:val="16"/>
-                <w:rFonts w:eastAsia="Arial" w:cs="Arial"/>
-                <w:lang w:val="en-US" w:eastAsia="en-US" w:bidi="ar-SA"/>
+                <w:szCs w:val="16"/>
               </w:rPr>
               <w:instrText xml:space="preserve"> MERGEFIELD description </w:instrText>
             </w:r>
             <w:r>
               <w:rPr>
                 <w:sz w:val="16"/>
-                <w:kern w:val="0"/>
-                <w:szCs w:val="16"/>
-                <w:rFonts w:eastAsia="Arial" w:cs="Arial"/>
-                <w:lang w:val="en-US" w:eastAsia="en-US" w:bidi="ar-SA"/>
+                <w:szCs w:val="16"/>
               </w:rPr>
               <w:fldChar w:fldCharType="separate"/>
             </w:r>
             <w:r>
               <w:rPr>
                 <w:sz w:val="16"/>
-                <w:kern w:val="0"/>
-                <w:szCs w:val="16"/>
-                <w:rFonts w:eastAsia="Arial" w:cs="Arial"/>
-                <w:lang w:val="en-US" w:eastAsia="en-US" w:bidi="ar-SA"/>
+                <w:szCs w:val="16"/>
               </w:rPr>
               <w:t>«description»</w:t>
             </w:r>
             <w:r>
               <w:rPr>
                 <w:sz w:val="16"/>
-                <w:kern w:val="0"/>
-                <w:szCs w:val="16"/>
-                <w:rFonts w:eastAsia="Arial" w:cs="Arial"/>
-                <w:lang w:val="en-US" w:eastAsia="en-US" w:bidi="ar-SA"/>
+                <w:szCs w:val="16"/>
               </w:rPr>
               <w:fldChar w:fldCharType="end"/>
             </w:r>
@@ -1487,7 +1232,7 @@
         </w:tc>
         <w:tc>
           <w:tcPr>
-            <w:tcW w:w="1698" w:type="dxa"/>
+            <w:tcW w:w="2268" w:type="dxa"/>
             <w:tcBorders>
               <w:top w:val="nil"/>
               <w:left w:val="nil"/>
@@ -1498,10 +1243,8 @@
           </w:tcPr>
           <w:p>
             <w:pPr>
-              <w:pStyle w:val="Normal"/>
-              <w:widowControl w:val="false"/>
-              <w:suppressAutoHyphens w:val="true"/>
-              <w:spacing w:lineRule="auto" w:line="240" w:before="0" w:after="0"/>
+              <w:widowControl w:val="0"/>
+              <w:spacing w:line="240" w:lineRule="auto"/>
               <w:jc w:val="right"/>
               <w:rPr>
                 <w:sz w:val="16"/>
@@ -1510,201 +1253,36 @@
             </w:pPr>
             <w:r>
               <w:rPr>
-                <w:rFonts w:eastAsia="Arial" w:cs="Arial"/>
-                <w:kern w:val="0"/>
-                <w:sz w:val="16"/>
-                <w:szCs w:val="16"/>
-                <w:lang w:val="en-US" w:eastAsia="en-US" w:bidi="ar-SA"/>
+                <w:sz w:val="16"/>
+                <w:szCs w:val="16"/>
               </w:rPr>
               <w:fldChar w:fldCharType="begin"/>
             </w:r>
             <w:r>
               <w:rPr>
                 <w:sz w:val="16"/>
-                <w:kern w:val="0"/>
-                <w:szCs w:val="16"/>
-                <w:rFonts w:eastAsia="Arial" w:cs="Arial"/>
-                <w:lang w:val="en-US" w:eastAsia="en-US" w:bidi="ar-SA"/>
-              </w:rPr>
-              <w:instrText xml:space="preserve"> MERGEFIELD quantity </w:instrText>
-            </w:r>
-            <w:r>
-              <w:rPr>
-                <w:sz w:val="16"/>
-                <w:kern w:val="0"/>
-                <w:szCs w:val="16"/>
-                <w:rFonts w:eastAsia="Arial" w:cs="Arial"/>
-                <w:lang w:val="en-US" w:eastAsia="en-US" w:bidi="ar-SA"/>
+                <w:szCs w:val="16"/>
+              </w:rPr>
+              <w:instrText xml:space="preserve"> MERGEFIELD amount </w:instrText>
+            </w:r>
+            <w:r>
+              <w:rPr>
+                <w:sz w:val="16"/>
+                <w:szCs w:val="16"/>
               </w:rPr>
               <w:fldChar w:fldCharType="separate"/>
             </w:r>
             <w:r>
               <w:rPr>
                 <w:sz w:val="16"/>
-                <w:kern w:val="0"/>
-                <w:szCs w:val="16"/>
-                <w:rFonts w:eastAsia="Arial" w:cs="Arial"/>
-                <w:lang w:val="en-US" w:eastAsia="en-US" w:bidi="ar-SA"/>
-              </w:rPr>
-              <w:t>«quantity»</w:t>
-            </w:r>
-            <w:r>
-              <w:rPr>
-                <w:sz w:val="16"/>
-                <w:kern w:val="0"/>
-                <w:szCs w:val="16"/>
-                <w:rFonts w:eastAsia="Arial" w:cs="Arial"/>
-                <w:lang w:val="en-US" w:eastAsia="en-US" w:bidi="ar-SA"/>
-              </w:rPr>
-              <w:fldChar w:fldCharType="end"/>
-            </w:r>
-          </w:p>
-        </w:tc>
-        <w:tc>
-          <w:tcPr>
-            <w:tcW w:w="1988" w:type="dxa"/>
-            <w:tcBorders>
-              <w:top w:val="nil"/>
-              <w:left w:val="nil"/>
-              <w:bottom w:val="nil"/>
-              <w:right w:val="nil"/>
-            </w:tcBorders>
-            <w:vAlign w:val="bottom"/>
-          </w:tcPr>
-          <w:p>
-            <w:pPr>
-              <w:pStyle w:val="Normal"/>
-              <w:widowControl w:val="false"/>
-              <w:suppressAutoHyphens w:val="true"/>
-              <w:spacing w:lineRule="auto" w:line="240" w:before="0" w:after="0"/>
-              <w:jc w:val="right"/>
-              <w:rPr>
-                <w:sz w:val="16"/>
-                <w:szCs w:val="16"/>
-              </w:rPr>
-            </w:pPr>
-            <w:r>
-              <w:rPr>
-                <w:rFonts w:eastAsia="Arial" w:cs="Arial"/>
-                <w:kern w:val="0"/>
-                <w:sz w:val="16"/>
-                <w:szCs w:val="16"/>
-                <w:lang w:val="en-US" w:eastAsia="en-US" w:bidi="ar-SA"/>
-              </w:rPr>
-              <w:fldChar w:fldCharType="begin"/>
-            </w:r>
-            <w:r>
-              <w:rPr>
-                <w:sz w:val="16"/>
-                <w:kern w:val="0"/>
-                <w:szCs w:val="16"/>
-                <w:rFonts w:eastAsia="Arial" w:cs="Arial"/>
-                <w:lang w:val="en-US" w:eastAsia="en-US" w:bidi="ar-SA"/>
-              </w:rPr>
-              <w:instrText xml:space="preserve"> MERGEFIELD unit_price </w:instrText>
-            </w:r>
-            <w:r>
-              <w:rPr>
-                <w:sz w:val="16"/>
-                <w:kern w:val="0"/>
-                <w:szCs w:val="16"/>
-                <w:rFonts w:eastAsia="Arial" w:cs="Arial"/>
-                <w:lang w:val="en-US" w:eastAsia="en-US" w:bidi="ar-SA"/>
-              </w:rPr>
-              <w:fldChar w:fldCharType="separate"/>
-            </w:r>
-            <w:r>
-              <w:rPr>
-                <w:sz w:val="16"/>
-                <w:kern w:val="0"/>
-                <w:szCs w:val="16"/>
-                <w:rFonts w:eastAsia="Arial" w:cs="Arial"/>
-                <w:lang w:val="en-US" w:eastAsia="en-US" w:bidi="ar-SA"/>
-              </w:rPr>
-              <w:t>«unit_price»</w:t>
-            </w:r>
-            <w:r>
-              <w:rPr>
-                <w:sz w:val="16"/>
-                <w:kern w:val="0"/>
-                <w:szCs w:val="16"/>
-                <w:rFonts w:eastAsia="Arial" w:cs="Arial"/>
-                <w:lang w:val="en-US" w:eastAsia="en-US" w:bidi="ar-SA"/>
-              </w:rPr>
-              <w:fldChar w:fldCharType="end"/>
-            </w:r>
-          </w:p>
-        </w:tc>
-        <w:tc>
-          <w:tcPr>
-            <w:tcW w:w="2558" w:type="dxa"/>
-            <w:tcBorders>
-              <w:top w:val="nil"/>
-              <w:left w:val="nil"/>
-              <w:bottom w:val="nil"/>
-              <w:right w:val="nil"/>
-            </w:tcBorders>
-            <w:vAlign w:val="bottom"/>
-          </w:tcPr>
-          <w:p>
-            <w:pPr>
-              <w:pStyle w:val="Normal"/>
-              <w:widowControl w:val="false"/>
-              <w:suppressAutoHyphens w:val="true"/>
-              <w:spacing w:lineRule="auto" w:line="240" w:before="0" w:after="0"/>
-              <w:jc w:val="right"/>
-              <w:rPr>
-                <w:sz w:val="16"/>
-                <w:szCs w:val="16"/>
-              </w:rPr>
-            </w:pPr>
-            <w:r>
-              <w:rPr>
-                <w:rFonts w:eastAsia="Arial" w:cs="Arial"/>
-                <w:kern w:val="0"/>
-                <w:sz w:val="16"/>
-                <w:szCs w:val="16"/>
-                <w:lang w:val="en-US" w:eastAsia="en-US" w:bidi="ar-SA"/>
-              </w:rPr>
-              <w:fldChar w:fldCharType="begin"/>
-            </w:r>
-            <w:r>
-              <w:rPr>
-                <w:sz w:val="16"/>
-                <w:kern w:val="0"/>
-                <w:szCs w:val="16"/>
-                <w:rFonts w:eastAsia="Arial" w:cs="Arial"/>
-                <w:lang w:val="en-US" w:eastAsia="en-US" w:bidi="ar-SA"/>
-              </w:rPr>
-              <w:instrText xml:space="preserve"> MERGEFIELD amount </w:instrText>
-            </w:r>
-            <w:r>
-              <w:rPr>
-                <w:sz w:val="16"/>
-                <w:kern w:val="0"/>
-                <w:szCs w:val="16"/>
-                <w:rFonts w:eastAsia="Arial" w:cs="Arial"/>
-                <w:lang w:val="en-US" w:eastAsia="en-US" w:bidi="ar-SA"/>
-              </w:rPr>
-              <w:fldChar w:fldCharType="separate"/>
-            </w:r>
-            <w:r>
-              <w:rPr>
-                <w:sz w:val="16"/>
-                <w:kern w:val="0"/>
-                <w:szCs w:val="16"/>
-                <w:rFonts w:eastAsia="Arial" w:cs="Arial"/>
-                <w:lang w:val="en-US" w:eastAsia="en-US" w:bidi="ar-SA"/>
+                <w:szCs w:val="16"/>
               </w:rPr>
               <w:t>«amount»</w:t>
             </w:r>
             <w:r>
               <w:rPr>
                 <w:sz w:val="16"/>
-                <w:kern w:val="0"/>
-                <w:szCs w:val="16"/>
-                <w:rFonts w:eastAsia="Arial" w:cs="Arial"/>
-                <w:lang w:val="en-US" w:eastAsia="en-US" w:bidi="ar-SA"/>
+                <w:szCs w:val="16"/>
               </w:rPr>
               <w:fldChar w:fldCharType="end"/>
             </w:r>
@@ -1714,69 +1292,74 @@
     </w:tbl>
     <w:p>
       <w:pPr>
-        <w:pStyle w:val="Normal"/>
         <w:tabs>
-          <w:tab w:val="clear" w:pos="720"/>
-          <w:tab w:val="left" w:pos="1036" w:leader="none"/>
+          <w:tab w:val="left" w:pos="1036"/>
         </w:tabs>
-        <w:rPr/>
       </w:pPr>
-      <w:r>
-        <w:rPr/>
-      </w:r>
     </w:p>
     <w:sectPr>
-      <w:footerReference w:type="even" r:id="rId3"/>
-      <w:footerReference w:type="default" r:id="rId4"/>
-      <w:type w:val="nextPage"/>
+      <w:footerReference w:type="even" r:id="rId9"/>
+      <w:footerReference w:type="default" r:id="rId10"/>
       <w:pgSz w:w="11906" w:h="16838"/>
-      <w:pgMar w:left="1440" w:right="1440" w:gutter="0" w:header="0" w:top="1440" w:footer="0" w:bottom="1440"/>
-      <w:pgNumType w:start="1" w:fmt="decimal"/>
-      <w:formProt w:val="false"/>
-      <w:textDirection w:val="lrTb"/>
-      <w:docGrid w:type="default" w:linePitch="299" w:charSpace="4096"/>
+      <w:pgMar w:top="1440" w:right="1440" w:bottom="1440" w:left="1440" w:header="0" w:footer="0" w:gutter="0"/>
+      <w:pgNumType w:start="1"/>
+      <w:cols w:space="720"/>
+      <w:formProt w:val="0"/>
+      <w:docGrid w:linePitch="299" w:charSpace="4096"/>
     </w:sectPr>
   </w:body>
 </w:document>
 </file>
 
+<file path=word/endnotes.xml><?xml version="1.0" encoding="utf-8"?>
+<w:endnotes xmlns:wpc="http://schemas.microsoft.com/office/word/2010/wordprocessingCanvas" xmlns:cx="http://schemas.microsoft.com/office/drawing/2014/chartex" xmlns:cx1="http://schemas.microsoft.com/office/drawing/2015/9/8/chartex" xmlns:cx2="http://schemas.microsoft.com/office/drawing/2015/10/21/chartex" xmlns:cx3="http://schemas.microsoft.com/office/drawing/2016/5/9/chartex" xmlns:cx4="http://schemas.microsoft.com/office/drawing/2016/5/10/chartex" xmlns:cx5="http://schemas.microsoft.com/office/drawing/2016/5/11/chartex" xmlns:cx6="http://schemas.microsoft.com/office/drawing/2016/5/12/chartex" xmlns:cx7="http://schemas.microsoft.com/office/drawing/2016/5/13/chartex" xmlns:cx8="http://schemas.microsoft.com/office/drawing/2016/5/14/chartex" xmlns:mc="http://schemas.openxmlformats.org/markup-compatibility/2006" xmlns:aink="http://schemas.microsoft.com/office/drawing/2016/ink" xmlns:am3d="http://schemas.microsoft.com/office/drawing/2017/model3d" xmlns:o="urn:schemas-microsoft-com:office:office" xmlns:oel="http://schemas.microsoft.com/office/2019/extlst" xmlns:r="http://schemas.openxmlformats.org/officeDocument/2006/relationships" xmlns:m="http://schemas.openxmlformats.org/officeDocument/2006/math" xmlns:v="urn:schemas-microsoft-com:vml" xmlns:wp14="http://schemas.microsoft.com/office/word/2010/wordprocessingDrawing" xmlns:wp="http://schemas.openxmlformats.org/drawingml/2006/wordprocessingDrawing" xmlns:w10="urn:schemas-microsoft-com:office:word" xmlns:w="http://schemas.openxmlformats.org/wordprocessingml/2006/main" xmlns:w14="http://schemas.microsoft.com/office/word/2010/wordml" xmlns:w15="http://schemas.microsoft.com/office/word/2012/wordml" xmlns:w16cex="http://schemas.microsoft.com/office/word/2018/wordml/cex" xmlns:w16cid="http://schemas.microsoft.com/office/word/2016/wordml/cid" xmlns:w16="http://schemas.microsoft.com/office/word/2018/wordml" xmlns:w16sdtdh="http://schemas.microsoft.com/office/word/2020/wordml/sdtdatahash" xmlns:w16se="http://schemas.microsoft.com/office/word/2015/wordml/symex" xmlns:wpg="http://schemas.microsoft.com/office/word/2010/wordprocessingGroup" xmlns:wpi="http://schemas.microsoft.com/office/word/2010/wordprocessingInk" xmlns:wne="http://schemas.microsoft.com/office/word/2006/wordml" xmlns:wps="http://schemas.microsoft.com/office/word/2010/wordprocessingShape" mc:Ignorable="w14 w15 w16se w16cid w16 w16cex w16sdtdh wp14">
+  <w:endnote w:type="separator" w:id="-1">
+    <w:p>
+      <w:pPr>
+        <w:spacing w:line="240" w:lineRule="auto"/>
+      </w:pPr>
+      <w:r>
+        <w:separator/>
+      </w:r>
+    </w:p>
+  </w:endnote>
+  <w:endnote w:type="continuationSeparator" w:id="0">
+    <w:p>
+      <w:pPr>
+        <w:spacing w:line="240" w:lineRule="auto"/>
+      </w:pPr>
+      <w:r>
+        <w:continuationSeparator/>
+      </w:r>
+    </w:p>
+  </w:endnote>
+</w:endnotes>
+</file>
+
 <file path=word/footer1.xml><?xml version="1.0" encoding="utf-8"?>
-<w:ftr xmlns:o="urn:schemas-microsoft-com:office:office" xmlns:r="http://schemas.openxmlformats.org/officeDocument/2006/relationships" xmlns:v="urn:schemas-microsoft-com:vml" xmlns:w="http://schemas.openxmlformats.org/wordprocessingml/2006/main" xmlns:w10="urn:schemas-microsoft-com:office:word" xmlns:wp="http://schemas.openxmlformats.org/drawingml/2006/wordprocessingDrawing" xmlns:wps="http://schemas.microsoft.com/office/word/2010/wordprocessingShape" xmlns:wpg="http://schemas.microsoft.com/office/word/2010/wordprocessingGroup" xmlns:mc="http://schemas.openxmlformats.org/markup-compatibility/2006" xmlns:wp14="http://schemas.microsoft.com/office/word/2010/wordprocessingDrawing" xmlns:w14="http://schemas.microsoft.com/office/word/2010/wordml" xmlns:w15="http://schemas.microsoft.com/office/word/2012/wordml" mc:Ignorable="w14 wp14 w15">
+<w:ftr xmlns:wpc="http://schemas.microsoft.com/office/word/2010/wordprocessingCanvas" xmlns:cx="http://schemas.microsoft.com/office/drawing/2014/chartex" xmlns:cx1="http://schemas.microsoft.com/office/drawing/2015/9/8/chartex" xmlns:cx2="http://schemas.microsoft.com/office/drawing/2015/10/21/chartex" xmlns:cx3="http://schemas.microsoft.com/office/drawing/2016/5/9/chartex" xmlns:cx4="http://schemas.microsoft.com/office/drawing/2016/5/10/chartex" xmlns:cx5="http://schemas.microsoft.com/office/drawing/2016/5/11/chartex" xmlns:cx6="http://schemas.microsoft.com/office/drawing/2016/5/12/chartex" xmlns:cx7="http://schemas.microsoft.com/office/drawing/2016/5/13/chartex" xmlns:cx8="http://schemas.microsoft.com/office/drawing/2016/5/14/chartex" xmlns:mc="http://schemas.openxmlformats.org/markup-compatibility/2006" xmlns:aink="http://schemas.microsoft.com/office/drawing/2016/ink" xmlns:am3d="http://schemas.microsoft.com/office/drawing/2017/model3d" xmlns:o="urn:schemas-microsoft-com:office:office" xmlns:oel="http://schemas.microsoft.com/office/2019/extlst" xmlns:r="http://schemas.openxmlformats.org/officeDocument/2006/relationships" xmlns:m="http://schemas.openxmlformats.org/officeDocument/2006/math" xmlns:v="urn:schemas-microsoft-com:vml" xmlns:wp14="http://schemas.microsoft.com/office/word/2010/wordprocessingDrawing" xmlns:wp="http://schemas.openxmlformats.org/drawingml/2006/wordprocessingDrawing" xmlns:w10="urn:schemas-microsoft-com:office:word" xmlns:w="http://schemas.openxmlformats.org/wordprocessingml/2006/main" xmlns:w14="http://schemas.microsoft.com/office/word/2010/wordml" xmlns:w15="http://schemas.microsoft.com/office/word/2012/wordml" xmlns:w16cex="http://schemas.microsoft.com/office/word/2018/wordml/cex" xmlns:w16cid="http://schemas.microsoft.com/office/word/2016/wordml/cid" xmlns:w16="http://schemas.microsoft.com/office/word/2018/wordml" xmlns:w16sdtdh="http://schemas.microsoft.com/office/word/2020/wordml/sdtdatahash" xmlns:w16se="http://schemas.microsoft.com/office/word/2015/wordml/symex" xmlns:wpg="http://schemas.microsoft.com/office/word/2010/wordprocessingGroup" xmlns:wpi="http://schemas.microsoft.com/office/word/2010/wordprocessingInk" xmlns:wne="http://schemas.microsoft.com/office/word/2006/wordml" xmlns:wps="http://schemas.microsoft.com/office/word/2010/wordprocessingShape" mc:Ignorable="w14 w15 w16se w16cid w16 w16cex w16sdtdh wp14">
   <w:p>
     <w:pPr>
       <w:pStyle w:val="Footer"/>
-      <w:rPr/>
     </w:pPr>
-    <w:r>
-      <w:rPr/>
-    </w:r>
   </w:p>
 </w:ftr>
 </file>
 
 <file path=word/footer2.xml><?xml version="1.0" encoding="utf-8"?>
-<w:ftr xmlns:o="urn:schemas-microsoft-com:office:office" xmlns:r="http://schemas.openxmlformats.org/officeDocument/2006/relationships" xmlns:v="urn:schemas-microsoft-com:vml" xmlns:w="http://schemas.openxmlformats.org/wordprocessingml/2006/main" xmlns:w10="urn:schemas-microsoft-com:office:word" xmlns:wp="http://schemas.openxmlformats.org/drawingml/2006/wordprocessingDrawing" xmlns:wps="http://schemas.microsoft.com/office/word/2010/wordprocessingShape" xmlns:wpg="http://schemas.microsoft.com/office/word/2010/wordprocessingGroup" xmlns:mc="http://schemas.openxmlformats.org/markup-compatibility/2006" xmlns:wp14="http://schemas.microsoft.com/office/word/2010/wordprocessingDrawing" xmlns:w14="http://schemas.microsoft.com/office/word/2010/wordml" xmlns:w15="http://schemas.microsoft.com/office/word/2012/wordml" mc:Ignorable="w14 wp14 w15">
+<w:ftr xmlns:wpc="http://schemas.microsoft.com/office/word/2010/wordprocessingCanvas" xmlns:cx="http://schemas.microsoft.com/office/drawing/2014/chartex" xmlns:cx1="http://schemas.microsoft.com/office/drawing/2015/9/8/chartex" xmlns:cx2="http://schemas.microsoft.com/office/drawing/2015/10/21/chartex" xmlns:cx3="http://schemas.microsoft.com/office/drawing/2016/5/9/chartex" xmlns:cx4="http://schemas.microsoft.com/office/drawing/2016/5/10/chartex" xmlns:cx5="http://schemas.microsoft.com/office/drawing/2016/5/11/chartex" xmlns:cx6="http://schemas.microsoft.com/office/drawing/2016/5/12/chartex" xmlns:cx7="http://schemas.microsoft.com/office/drawing/2016/5/13/chartex" xmlns:cx8="http://schemas.microsoft.com/office/drawing/2016/5/14/chartex" xmlns:mc="http://schemas.openxmlformats.org/markup-compatibility/2006" xmlns:aink="http://schemas.microsoft.com/office/drawing/2016/ink" xmlns:am3d="http://schemas.microsoft.com/office/drawing/2017/model3d" xmlns:o="urn:schemas-microsoft-com:office:office" xmlns:oel="http://schemas.microsoft.com/office/2019/extlst" xmlns:r="http://schemas.openxmlformats.org/officeDocument/2006/relationships" xmlns:m="http://schemas.openxmlformats.org/officeDocument/2006/math" xmlns:v="urn:schemas-microsoft-com:vml" xmlns:wp14="http://schemas.microsoft.com/office/word/2010/wordprocessingDrawing" xmlns:wp="http://schemas.openxmlformats.org/drawingml/2006/wordprocessingDrawing" xmlns:w10="urn:schemas-microsoft-com:office:word" xmlns:w="http://schemas.openxmlformats.org/wordprocessingml/2006/main" xmlns:w14="http://schemas.microsoft.com/office/word/2010/wordml" xmlns:w15="http://schemas.microsoft.com/office/word/2012/wordml" xmlns:w16cex="http://schemas.microsoft.com/office/word/2018/wordml/cex" xmlns:w16cid="http://schemas.microsoft.com/office/word/2016/wordml/cid" xmlns:w16="http://schemas.microsoft.com/office/word/2018/wordml" xmlns:w16sdtdh="http://schemas.microsoft.com/office/word/2020/wordml/sdtdatahash" xmlns:w16se="http://schemas.microsoft.com/office/word/2015/wordml/symex" xmlns:wpg="http://schemas.microsoft.com/office/word/2010/wordprocessingGroup" xmlns:wpi="http://schemas.microsoft.com/office/word/2010/wordprocessingInk" xmlns:wne="http://schemas.microsoft.com/office/word/2006/wordml" xmlns:wps="http://schemas.microsoft.com/office/word/2010/wordprocessingShape" mc:Ignorable="w14 w15 w16se w16cid w16 w16cex w16sdtdh wp14">
   <w:p>
     <w:pPr>
-      <w:pStyle w:val="Normal"/>
       <w:rPr>
         <w:sz w:val="2"/>
         <w:szCs w:val="2"/>
       </w:rPr>
     </w:pPr>
-    <w:r>
-      <w:rPr>
-        <w:sz w:val="2"/>
-        <w:szCs w:val="2"/>
-      </w:rPr>
-    </w:r>
   </w:p>
   <w:tbl>
     <w:tblPr>
-      <w:tblStyle w:val="a3"/>
       <w:tblW w:w="11865" w:type="dxa"/>
       <w:jc w:val="center"/>
-      <w:tblInd w:w="0" w:type="dxa"/>
       <w:tblLayout w:type="fixed"/>
       <w:tblCellMar>
         <w:top w:w="99" w:type="dxa"/>
@@ -1784,28 +1367,27 @@
         <w:bottom w:w="99" w:type="dxa"/>
         <w:right w:w="99" w:type="dxa"/>
       </w:tblCellMar>
-      <w:tblLook w:val="0600" w:noVBand="1" w:noHBand="1" w:lastColumn="0" w:firstColumn="0" w:lastRow="0" w:firstRow="0"/>
+      <w:tblLook w:val="0600" w:firstRow="0" w:lastRow="0" w:firstColumn="0" w:lastColumn="0" w:noHBand="1" w:noVBand="1"/>
     </w:tblPr>
     <w:tblGrid>
       <w:gridCol w:w="5399"/>
-      <w:gridCol w:w="6465"/>
+      <w:gridCol w:w="6466"/>
     </w:tblGrid>
     <w:tr>
       <w:trPr>
-        <w:trHeight w:val="184" w:hRule="atLeast"/>
+        <w:trHeight w:val="184"/>
+        <w:jc w:val="center"/>
       </w:trPr>
       <w:tc>
         <w:tcPr>
           <w:tcW w:w="5399" w:type="dxa"/>
-          <w:tcBorders/>
-          <w:shd w:color="auto" w:fill="EFEFEF" w:val="clear"/>
+          <w:shd w:val="clear" w:color="auto" w:fill="EFEFEF"/>
         </w:tcPr>
         <w:p>
           <w:pPr>
-            <w:pStyle w:val="Normal"/>
-            <w:widowControl w:val="false"/>
-            <w:spacing w:lineRule="auto" w:line="391"/>
-            <w:ind w:left="270" w:hanging="0"/>
+            <w:widowControl w:val="0"/>
+            <w:spacing w:line="391" w:lineRule="auto"/>
+            <w:ind w:left="270"/>
             <w:rPr>
               <w:b/>
               <w:sz w:val="20"/>
@@ -1819,7 +1401,21 @@
               <w:szCs w:val="16"/>
             </w:rPr>
             <w:t xml:space="preserve">NPWP </w:t>
+          </w:r>
+          <w:r>
+            <w:rPr>
+              <w:b/>
+              <w:sz w:val="16"/>
+              <w:szCs w:val="16"/>
+            </w:rPr>
             <w:tab/>
+          </w:r>
+          <w:r>
+            <w:rPr>
+              <w:b/>
+              <w:sz w:val="16"/>
+              <w:szCs w:val="16"/>
+            </w:rPr>
             <w:tab/>
             <w:t xml:space="preserve">: </w:t>
           </w:r>
@@ -1836,8 +1432,7 @@
       <w:tc>
         <w:tcPr>
           <w:tcW w:w="6465" w:type="dxa"/>
-          <w:tcBorders/>
-          <w:shd w:color="auto" w:fill="B7B7B7" w:val="clear"/>
+          <w:shd w:val="clear" w:color="auto" w:fill="B7B7B7"/>
           <w:tcMar>
             <w:top w:w="100" w:type="dxa"/>
             <w:left w:w="100" w:type="dxa"/>
@@ -1847,9 +1442,8 @@
         </w:tcPr>
         <w:p>
           <w:pPr>
-            <w:pStyle w:val="Normal"/>
-            <w:widowControl w:val="false"/>
-            <w:spacing w:lineRule="auto" w:line="391"/>
+            <w:widowControl w:val="0"/>
+            <w:spacing w:line="391" w:lineRule="auto"/>
             <w:rPr>
               <w:b/>
               <w:color w:val="FFFFFF"/>
@@ -1857,26 +1451,18 @@
               <w:szCs w:val="16"/>
             </w:rPr>
           </w:pPr>
-          <w:r>
-            <w:rPr>
-              <w:b/>
-              <w:color w:val="FFFFFF"/>
-              <w:sz w:val="16"/>
-              <w:szCs w:val="16"/>
-            </w:rPr>
-          </w:r>
         </w:p>
       </w:tc>
     </w:tr>
     <w:tr>
       <w:trPr>
-        <w:trHeight w:val="355" w:hRule="atLeast"/>
+        <w:trHeight w:val="355"/>
+        <w:jc w:val="center"/>
       </w:trPr>
       <w:tc>
         <w:tcPr>
           <w:tcW w:w="5399" w:type="dxa"/>
-          <w:tcBorders/>
-          <w:shd w:color="auto" w:fill="EFEFEF" w:val="clear"/>
+          <w:shd w:val="clear" w:color="auto" w:fill="EFEFEF"/>
           <w:tcMar>
             <w:top w:w="100" w:type="dxa"/>
             <w:left w:w="100" w:type="dxa"/>
@@ -1886,10 +1472,9 @@
         </w:tcPr>
         <w:p>
           <w:pPr>
-            <w:pStyle w:val="Normal"/>
-            <w:widowControl w:val="false"/>
-            <w:spacing w:lineRule="auto" w:line="391"/>
-            <w:ind w:left="270" w:hanging="0"/>
+            <w:widowControl w:val="0"/>
+            <w:spacing w:line="391" w:lineRule="auto"/>
+            <w:ind w:left="270"/>
             <w:rPr>
               <w:sz w:val="20"/>
               <w:szCs w:val="20"/>
@@ -1901,7 +1486,19 @@
               <w:szCs w:val="18"/>
             </w:rPr>
             <w:t xml:space="preserve">Name </w:t>
+          </w:r>
+          <w:r>
+            <w:rPr>
+              <w:sz w:val="18"/>
+              <w:szCs w:val="18"/>
+            </w:rPr>
             <w:tab/>
+          </w:r>
+          <w:r>
+            <w:rPr>
+              <w:sz w:val="18"/>
+              <w:szCs w:val="18"/>
+            </w:rPr>
             <w:tab/>
             <w:t xml:space="preserve">: </w:t>
           </w:r>
@@ -1910,15 +1507,39 @@
               <w:sz w:val="20"/>
               <w:szCs w:val="20"/>
             </w:rPr>
-            <w:t>PT Bali Shankara Konsultan</w:t>
+            <w:t xml:space="preserve">PT Bali </w:t>
           </w:r>
+          <w:proofErr w:type="spellStart"/>
+          <w:r>
+            <w:rPr>
+              <w:sz w:val="20"/>
+              <w:szCs w:val="20"/>
+            </w:rPr>
+            <w:t>Shankara</w:t>
+          </w:r>
+          <w:proofErr w:type="spellEnd"/>
+          <w:r>
+            <w:rPr>
+              <w:sz w:val="20"/>
+              <w:szCs w:val="20"/>
+            </w:rPr>
+            <w:t xml:space="preserve"> </w:t>
+          </w:r>
+          <w:proofErr w:type="spellStart"/>
+          <w:r>
+            <w:rPr>
+              <w:sz w:val="20"/>
+              <w:szCs w:val="20"/>
+            </w:rPr>
+            <w:t>Konsultan</w:t>
+          </w:r>
+          <w:proofErr w:type="spellEnd"/>
         </w:p>
       </w:tc>
       <w:tc>
         <w:tcPr>
           <w:tcW w:w="6465" w:type="dxa"/>
-          <w:tcBorders/>
-          <w:shd w:color="auto" w:fill="B7B7B7" w:val="clear"/>
+          <w:shd w:val="clear" w:color="auto" w:fill="B7B7B7"/>
           <w:tcMar>
             <w:top w:w="100" w:type="dxa"/>
             <w:left w:w="100" w:type="dxa"/>
@@ -1928,10 +1549,9 @@
         </w:tcPr>
         <w:p>
           <w:pPr>
-            <w:pStyle w:val="Normal"/>
-            <w:widowControl w:val="false"/>
-            <w:spacing w:lineRule="auto" w:line="391" w:before="0" w:after="120"/>
-            <w:ind w:right="420" w:hanging="0"/>
+            <w:widowControl w:val="0"/>
+            <w:spacing w:after="120" w:line="391" w:lineRule="auto"/>
+            <w:ind w:right="420"/>
             <w:jc w:val="right"/>
             <w:rPr>
               <w:color w:val="FFFFFF"/>
@@ -1944,29 +1564,20 @@
               <w:sz w:val="16"/>
               <w:szCs w:val="16"/>
             </w:rPr>
-            <w:t xml:space="preserve">                                                                                  </w:t>
-          </w:r>
-          <w:r>
-            <w:rPr>
-              <w:b/>
-              <w:color w:val="FFFFFF"/>
-              <w:sz w:val="16"/>
-              <w:szCs w:val="16"/>
-            </w:rPr>
-            <w:t>TOTAL</w:t>
+            <w:t xml:space="preserve">                                                                                  TOTAL</w:t>
           </w:r>
         </w:p>
       </w:tc>
     </w:tr>
     <w:tr>
       <w:trPr>
-        <w:trHeight w:val="2355" w:hRule="atLeast"/>
+        <w:trHeight w:val="2355"/>
+        <w:jc w:val="center"/>
       </w:trPr>
       <w:tc>
         <w:tcPr>
           <w:tcW w:w="5399" w:type="dxa"/>
-          <w:tcBorders/>
-          <w:shd w:color="auto" w:fill="EFEFEF" w:val="clear"/>
+          <w:shd w:val="clear" w:color="auto" w:fill="EFEFEF"/>
           <w:tcMar>
             <w:top w:w="100" w:type="dxa"/>
             <w:left w:w="100" w:type="dxa"/>
@@ -1976,10 +1587,9 @@
         </w:tcPr>
         <w:p>
           <w:pPr>
-            <w:pStyle w:val="Normal"/>
-            <w:widowControl w:val="false"/>
-            <w:spacing w:lineRule="auto" w:line="391"/>
-            <w:ind w:left="270" w:hanging="0"/>
+            <w:widowControl w:val="0"/>
+            <w:spacing w:line="391" w:lineRule="auto"/>
+            <w:ind w:left="270"/>
             <w:rPr>
               <w:sz w:val="20"/>
               <w:szCs w:val="20"/>
@@ -1990,7 +1600,29 @@
               <w:sz w:val="18"/>
               <w:szCs w:val="18"/>
             </w:rPr>
-            <w:t>Bank Mandiri*</w:t>
+            <w:t xml:space="preserve">Bank </w:t>
+          </w:r>
+          <w:proofErr w:type="spellStart"/>
+          <w:r>
+            <w:rPr>
+              <w:sz w:val="18"/>
+              <w:szCs w:val="18"/>
+            </w:rPr>
+            <w:t>Mandiri</w:t>
+          </w:r>
+          <w:proofErr w:type="spellEnd"/>
+          <w:r>
+            <w:rPr>
+              <w:sz w:val="18"/>
+              <w:szCs w:val="18"/>
+            </w:rPr>
+            <w:t>*</w:t>
+          </w:r>
+          <w:r>
+            <w:rPr>
+              <w:sz w:val="18"/>
+              <w:szCs w:val="18"/>
+            </w:rPr>
             <w:tab/>
             <w:t xml:space="preserve">: </w:t>
           </w:r>
@@ -2004,10 +1636,9 @@
         </w:p>
         <w:p>
           <w:pPr>
-            <w:pStyle w:val="Normal"/>
-            <w:widowControl w:val="false"/>
-            <w:spacing w:lineRule="auto" w:line="391"/>
-            <w:ind w:left="270" w:hanging="0"/>
+            <w:widowControl w:val="0"/>
+            <w:spacing w:line="391" w:lineRule="auto"/>
+            <w:ind w:left="270"/>
             <w:rPr>
               <w:sz w:val="20"/>
               <w:szCs w:val="20"/>
@@ -2019,6 +1650,12 @@
               <w:szCs w:val="18"/>
             </w:rPr>
             <w:t>Bank BNI*</w:t>
+          </w:r>
+          <w:r>
+            <w:rPr>
+              <w:sz w:val="18"/>
+              <w:szCs w:val="18"/>
+            </w:rPr>
             <w:tab/>
             <w:t xml:space="preserve">: </w:t>
           </w:r>
@@ -2032,28 +1669,20 @@
         </w:p>
         <w:p>
           <w:pPr>
-            <w:pStyle w:val="Normal"/>
-            <w:widowControl w:val="false"/>
-            <w:spacing w:lineRule="auto" w:line="391"/>
-            <w:ind w:left="270" w:hanging="0"/>
+            <w:widowControl w:val="0"/>
+            <w:spacing w:line="391" w:lineRule="auto"/>
+            <w:ind w:left="270"/>
             <w:rPr>
               <w:sz w:val="20"/>
               <w:szCs w:val="20"/>
             </w:rPr>
           </w:pPr>
-          <w:r>
-            <w:rPr>
-              <w:sz w:val="20"/>
-              <w:szCs w:val="20"/>
-            </w:rPr>
-          </w:r>
         </w:p>
         <w:p>
           <w:pPr>
-            <w:pStyle w:val="Normal"/>
-            <w:widowControl w:val="false"/>
-            <w:spacing w:lineRule="auto" w:line="391"/>
-            <w:ind w:left="270" w:hanging="0"/>
+            <w:widowControl w:val="0"/>
+            <w:spacing w:line="391" w:lineRule="auto"/>
+            <w:ind w:left="270"/>
             <w:rPr>
               <w:sz w:val="18"/>
               <w:szCs w:val="18"/>
@@ -2078,8 +1707,7 @@
       <w:tc>
         <w:tcPr>
           <w:tcW w:w="6465" w:type="dxa"/>
-          <w:tcBorders/>
-          <w:shd w:color="auto" w:fill="B7B7B7" w:val="clear"/>
+          <w:shd w:val="clear" w:color="auto" w:fill="B7B7B7"/>
           <w:tcMar>
             <w:top w:w="100" w:type="dxa"/>
             <w:left w:w="100" w:type="dxa"/>
@@ -2089,10 +1717,9 @@
         </w:tcPr>
         <w:p>
           <w:pPr>
-            <w:pStyle w:val="Normal"/>
-            <w:widowControl w:val="false"/>
-            <w:spacing w:lineRule="auto" w:line="240"/>
-            <w:ind w:right="420" w:hanging="0"/>
+            <w:widowControl w:val="0"/>
+            <w:spacing w:line="240" w:lineRule="auto"/>
+            <w:ind w:right="420"/>
             <w:jc w:val="right"/>
             <w:rPr>
               <w:b/>
@@ -2121,37 +1748,37 @@
           </w:r>
           <w:r>
             <w:rPr>
+              <w:b/>
+              <w:color w:val="FFFFFF"/>
               <w:sz w:val="52"/>
-              <w:b/>
               <w:szCs w:val="52"/>
-              <w:color w:val="FFFFFF"/>
             </w:rPr>
             <w:instrText xml:space="preserve"> MERGEFIELD total_amount </w:instrText>
           </w:r>
           <w:r>
             <w:rPr>
+              <w:b/>
+              <w:color w:val="FFFFFF"/>
               <w:sz w:val="52"/>
-              <w:b/>
               <w:szCs w:val="52"/>
-              <w:color w:val="FFFFFF"/>
             </w:rPr>
             <w:fldChar w:fldCharType="separate"/>
           </w:r>
           <w:r>
             <w:rPr>
+              <w:b/>
+              <w:color w:val="FFFFFF"/>
               <w:sz w:val="52"/>
-              <w:b/>
               <w:szCs w:val="52"/>
-              <w:color w:val="FFFFFF"/>
             </w:rPr>
             <w:t>«total_amount»</w:t>
           </w:r>
           <w:r>
             <w:rPr>
+              <w:b/>
+              <w:color w:val="FFFFFF"/>
               <w:sz w:val="52"/>
-              <w:b/>
               <w:szCs w:val="52"/>
-              <w:color w:val="FFFFFF"/>
             </w:rPr>
             <w:fldChar w:fldCharType="end"/>
           </w:r>
@@ -2161,28 +1788,46 @@
   </w:tbl>
   <w:p>
     <w:pPr>
-      <w:pStyle w:val="Normal"/>
       <w:rPr>
         <w:sz w:val="2"/>
         <w:szCs w:val="2"/>
       </w:rPr>
     </w:pPr>
-    <w:r>
-      <w:rPr>
-        <w:sz w:val="2"/>
-        <w:szCs w:val="2"/>
-      </w:rPr>
-    </w:r>
   </w:p>
 </w:ftr>
 </file>
 
+<file path=word/footnotes.xml><?xml version="1.0" encoding="utf-8"?>
+<w:footnotes xmlns:wpc="http://schemas.microsoft.com/office/word/2010/wordprocessingCanvas" xmlns:cx="http://schemas.microsoft.com/office/drawing/2014/chartex" xmlns:cx1="http://schemas.microsoft.com/office/drawing/2015/9/8/chartex" xmlns:cx2="http://schemas.microsoft.com/office/drawing/2015/10/21/chartex" xmlns:cx3="http://schemas.microsoft.com/office/drawing/2016/5/9/chartex" xmlns:cx4="http://schemas.microsoft.com/office/drawing/2016/5/10/chartex" xmlns:cx5="http://schemas.microsoft.com/office/drawing/2016/5/11/chartex" xmlns:cx6="http://schemas.microsoft.com/office/drawing/2016/5/12/chartex" xmlns:cx7="http://schemas.microsoft.com/office/drawing/2016/5/13/chartex" xmlns:cx8="http://schemas.microsoft.com/office/drawing/2016/5/14/chartex" xmlns:mc="http://schemas.openxmlformats.org/markup-compatibility/2006" xmlns:aink="http://schemas.microsoft.com/office/drawing/2016/ink" xmlns:am3d="http://schemas.microsoft.com/office/drawing/2017/model3d" xmlns:o="urn:schemas-microsoft-com:office:office" xmlns:oel="http://schemas.microsoft.com/office/2019/extlst" xmlns:r="http://schemas.openxmlformats.org/officeDocument/2006/relationships" xmlns:m="http://schemas.openxmlformats.org/officeDocument/2006/math" xmlns:v="urn:schemas-microsoft-com:vml" xmlns:wp14="http://schemas.microsoft.com/office/word/2010/wordprocessingDrawing" xmlns:wp="http://schemas.openxmlformats.org/drawingml/2006/wordprocessingDrawing" xmlns:w10="urn:schemas-microsoft-com:office:word" xmlns:w="http://schemas.openxmlformats.org/wordprocessingml/2006/main" xmlns:w14="http://schemas.microsoft.com/office/word/2010/wordml" xmlns:w15="http://schemas.microsoft.com/office/word/2012/wordml" xmlns:w16cex="http://schemas.microsoft.com/office/word/2018/wordml/cex" xmlns:w16cid="http://schemas.microsoft.com/office/word/2016/wordml/cid" xmlns:w16="http://schemas.microsoft.com/office/word/2018/wordml" xmlns:w16sdtdh="http://schemas.microsoft.com/office/word/2020/wordml/sdtdatahash" xmlns:w16se="http://schemas.microsoft.com/office/word/2015/wordml/symex" xmlns:wpg="http://schemas.microsoft.com/office/word/2010/wordprocessingGroup" xmlns:wpi="http://schemas.microsoft.com/office/word/2010/wordprocessingInk" xmlns:wne="http://schemas.microsoft.com/office/word/2006/wordml" xmlns:wps="http://schemas.microsoft.com/office/word/2010/wordprocessingShape" mc:Ignorable="w14 w15 w16se w16cid w16 w16cex w16sdtdh wp14">
+  <w:footnote w:type="separator" w:id="-1">
+    <w:p>
+      <w:pPr>
+        <w:spacing w:line="240" w:lineRule="auto"/>
+      </w:pPr>
+      <w:r>
+        <w:separator/>
+      </w:r>
+    </w:p>
+  </w:footnote>
+  <w:footnote w:type="continuationSeparator" w:id="0">
+    <w:p>
+      <w:pPr>
+        <w:spacing w:line="240" w:lineRule="auto"/>
+      </w:pPr>
+      <w:r>
+        <w:continuationSeparator/>
+      </w:r>
+    </w:p>
+  </w:footnote>
+</w:footnotes>
+</file>
+
 <file path=word/styles.xml><?xml version="1.0" encoding="utf-8"?>
-<w:styles xmlns:w="http://schemas.openxmlformats.org/wordprocessingml/2006/main" xmlns:w14="http://schemas.microsoft.com/office/word/2010/wordml" xmlns:mc="http://schemas.openxmlformats.org/markup-compatibility/2006" mc:Ignorable="w14">
+<w:styles xmlns:mc="http://schemas.openxmlformats.org/markup-compatibility/2006" xmlns:r="http://schemas.openxmlformats.org/officeDocument/2006/relationships" xmlns:w="http://schemas.openxmlformats.org/wordprocessingml/2006/main" xmlns:w14="http://schemas.microsoft.com/office/word/2010/wordml" xmlns:w15="http://schemas.microsoft.com/office/word/2012/wordml" xmlns:w16cex="http://schemas.microsoft.com/office/word/2018/wordml/cex" xmlns:w16cid="http://schemas.microsoft.com/office/word/2016/wordml/cid" xmlns:w16="http://schemas.microsoft.com/office/word/2018/wordml" xmlns:w16sdtdh="http://schemas.microsoft.com/office/word/2020/wordml/sdtdatahash" xmlns:w16se="http://schemas.microsoft.com/office/word/2015/wordml/symex" mc:Ignorable="w14 w15 w16se w16cid w16 w16cex w16sdtdh">
   <w:docDefaults>
     <w:rPrDefault>
       <w:rPr>
-        <w:rFonts w:ascii="Arial" w:hAnsi="Arial" w:eastAsia="Arial" w:cs="Arial"/>
+        <w:rFonts w:ascii="Arial" w:eastAsia="Arial" w:hAnsi="Arial" w:cs="Arial"/>
         <w:sz w:val="22"/>
         <w:szCs w:val="22"/>
         <w:lang w:val="en-US" w:eastAsia="en-US" w:bidi="ar-SA"/>
@@ -2190,21 +1835,21 @@
     </w:rPrDefault>
     <w:pPrDefault>
       <w:pPr>
-        <w:suppressAutoHyphens w:val="true"/>
+        <w:suppressAutoHyphens/>
       </w:pPr>
     </w:pPrDefault>
   </w:docDefaults>
   <w:latentStyles w:defLockedState="0" w:defUIPriority="99" w:defSemiHidden="0" w:defUnhideWhenUsed="0" w:defQFormat="0" w:count="376">
     <w:lsdException w:name="Normal" w:uiPriority="0" w:qFormat="1"/>
     <w:lsdException w:name="heading 1" w:uiPriority="9" w:qFormat="1"/>
-    <w:lsdException w:name="heading 2" w:uiPriority="9" w:semiHidden="1" w:unhideWhenUsed="1" w:qFormat="1"/>
-    <w:lsdException w:name="heading 3" w:uiPriority="9" w:semiHidden="1" w:unhideWhenUsed="1" w:qFormat="1"/>
-    <w:lsdException w:name="heading 4" w:uiPriority="9" w:semiHidden="1" w:unhideWhenUsed="1" w:qFormat="1"/>
-    <w:lsdException w:name="heading 5" w:uiPriority="9" w:semiHidden="1" w:unhideWhenUsed="1" w:qFormat="1"/>
-    <w:lsdException w:name="heading 6" w:uiPriority="9" w:semiHidden="1" w:unhideWhenUsed="1" w:qFormat="1"/>
-    <w:lsdException w:name="heading 7" w:uiPriority="9" w:semiHidden="1" w:unhideWhenUsed="1" w:qFormat="1"/>
-    <w:lsdException w:name="heading 8" w:uiPriority="9" w:semiHidden="1" w:unhideWhenUsed="1" w:qFormat="1"/>
-    <w:lsdException w:name="heading 9" w:uiPriority="9" w:semiHidden="1" w:unhideWhenUsed="1" w:qFormat="1"/>
+    <w:lsdException w:name="heading 2" w:semiHidden="1" w:uiPriority="9" w:unhideWhenUsed="1" w:qFormat="1"/>
+    <w:lsdException w:name="heading 3" w:semiHidden="1" w:uiPriority="9" w:unhideWhenUsed="1" w:qFormat="1"/>
+    <w:lsdException w:name="heading 4" w:semiHidden="1" w:uiPriority="9" w:unhideWhenUsed="1" w:qFormat="1"/>
+    <w:lsdException w:name="heading 5" w:semiHidden="1" w:uiPriority="9" w:unhideWhenUsed="1" w:qFormat="1"/>
+    <w:lsdException w:name="heading 6" w:semiHidden="1" w:uiPriority="9" w:unhideWhenUsed="1" w:qFormat="1"/>
+    <w:lsdException w:name="heading 7" w:semiHidden="1" w:uiPriority="9" w:unhideWhenUsed="1" w:qFormat="1"/>
+    <w:lsdException w:name="heading 8" w:semiHidden="1" w:uiPriority="9" w:unhideWhenUsed="1" w:qFormat="1"/>
+    <w:lsdException w:name="heading 9" w:semiHidden="1" w:uiPriority="9" w:unhideWhenUsed="1" w:qFormat="1"/>
     <w:lsdException w:name="index 1" w:semiHidden="1" w:unhideWhenUsed="1"/>
     <w:lsdException w:name="index 2" w:semiHidden="1" w:unhideWhenUsed="1"/>
     <w:lsdException w:name="index 3" w:semiHidden="1" w:unhideWhenUsed="1"/>
@@ -2214,22 +1859,22 @@
     <w:lsdException w:name="index 7" w:semiHidden="1" w:unhideWhenUsed="1"/>
     <w:lsdException w:name="index 8" w:semiHidden="1" w:unhideWhenUsed="1"/>
     <w:lsdException w:name="index 9" w:semiHidden="1" w:unhideWhenUsed="1"/>
-    <w:lsdException w:name="toc 1" w:uiPriority="39" w:semiHidden="1" w:unhideWhenUsed="1"/>
-    <w:lsdException w:name="toc 2" w:uiPriority="39" w:semiHidden="1" w:unhideWhenUsed="1"/>
-    <w:lsdException w:name="toc 3" w:uiPriority="39" w:semiHidden="1" w:unhideWhenUsed="1"/>
-    <w:lsdException w:name="toc 4" w:uiPriority="39" w:semiHidden="1" w:unhideWhenUsed="1"/>
-    <w:lsdException w:name="toc 5" w:uiPriority="39" w:semiHidden="1" w:unhideWhenUsed="1"/>
-    <w:lsdException w:name="toc 6" w:uiPriority="39" w:semiHidden="1" w:unhideWhenUsed="1"/>
-    <w:lsdException w:name="toc 7" w:uiPriority="39" w:semiHidden="1" w:unhideWhenUsed="1"/>
-    <w:lsdException w:name="toc 8" w:uiPriority="39" w:semiHidden="1" w:unhideWhenUsed="1"/>
-    <w:lsdException w:name="toc 9" w:uiPriority="39" w:semiHidden="1" w:unhideWhenUsed="1"/>
+    <w:lsdException w:name="toc 1" w:semiHidden="1" w:uiPriority="39" w:unhideWhenUsed="1"/>
+    <w:lsdException w:name="toc 2" w:semiHidden="1" w:uiPriority="39" w:unhideWhenUsed="1"/>
+    <w:lsdException w:name="toc 3" w:semiHidden="1" w:uiPriority="39" w:unhideWhenUsed="1"/>
+    <w:lsdException w:name="toc 4" w:semiHidden="1" w:uiPriority="39" w:unhideWhenUsed="1"/>
+    <w:lsdException w:name="toc 5" w:semiHidden="1" w:uiPriority="39" w:unhideWhenUsed="1"/>
+    <w:lsdException w:name="toc 6" w:semiHidden="1" w:uiPriority="39" w:unhideWhenUsed="1"/>
+    <w:lsdException w:name="toc 7" w:semiHidden="1" w:uiPriority="39" w:unhideWhenUsed="1"/>
+    <w:lsdException w:name="toc 8" w:semiHidden="1" w:uiPriority="39" w:unhideWhenUsed="1"/>
+    <w:lsdException w:name="toc 9" w:semiHidden="1" w:uiPriority="39" w:unhideWhenUsed="1"/>
     <w:lsdException w:name="Normal Indent" w:semiHidden="1" w:unhideWhenUsed="1"/>
     <w:lsdException w:name="footnote text" w:semiHidden="1" w:unhideWhenUsed="1"/>
     <w:lsdException w:name="annotation text" w:semiHidden="1" w:unhideWhenUsed="1"/>
     <w:lsdException w:name="header" w:semiHidden="1" w:unhideWhenUsed="1"/>
     <w:lsdException w:name="footer" w:semiHidden="1" w:unhideWhenUsed="1"/>
     <w:lsdException w:name="index heading" w:semiHidden="1" w:unhideWhenUsed="1"/>
-    <w:lsdException w:name="caption" w:uiPriority="35" w:semiHidden="1" w:unhideWhenUsed="1" w:qFormat="1"/>
+    <w:lsdException w:name="caption" w:semiHidden="1" w:uiPriority="35" w:unhideWhenUsed="1" w:qFormat="1"/>
     <w:lsdException w:name="table of figures" w:semiHidden="1" w:unhideWhenUsed="1"/>
     <w:lsdException w:name="envelope address" w:semiHidden="1" w:unhideWhenUsed="1"/>
     <w:lsdException w:name="envelope return" w:semiHidden="1" w:unhideWhenUsed="1"/>
@@ -2260,7 +1905,7 @@
     <w:lsdException w:name="Title" w:uiPriority="10" w:qFormat="1"/>
     <w:lsdException w:name="Closing" w:semiHidden="1" w:unhideWhenUsed="1"/>
     <w:lsdException w:name="Signature" w:semiHidden="1" w:unhideWhenUsed="1"/>
-    <w:lsdException w:name="Default Paragraph Font" w:uiPriority="1" w:semiHidden="1" w:unhideWhenUsed="1"/>
+    <w:lsdException w:name="Default Paragraph Font" w:semiHidden="1" w:uiPriority="1" w:unhideWhenUsed="1"/>
     <w:lsdException w:name="Body Text" w:semiHidden="1" w:unhideWhenUsed="1"/>
     <w:lsdException w:name="Body Text Indent" w:semiHidden="1" w:unhideWhenUsed="1"/>
     <w:lsdException w:name="List Continue" w:semiHidden="1" w:unhideWhenUsed="1"/>
@@ -2460,8 +2105,8 @@
     <w:lsdException w:name="Subtle Reference" w:uiPriority="31" w:qFormat="1"/>
     <w:lsdException w:name="Intense Reference" w:uiPriority="32" w:qFormat="1"/>
     <w:lsdException w:name="Book Title" w:uiPriority="33" w:qFormat="1"/>
-    <w:lsdException w:name="Bibliography" w:uiPriority="37" w:semiHidden="1" w:unhideWhenUsed="1"/>
-    <w:lsdException w:name="TOC Heading" w:uiPriority="39" w:semiHidden="1" w:unhideWhenUsed="1" w:qFormat="1"/>
+    <w:lsdException w:name="Bibliography" w:semiHidden="1" w:uiPriority="37" w:unhideWhenUsed="1"/>
+    <w:lsdException w:name="TOC Heading" w:semiHidden="1" w:uiPriority="39" w:unhideWhenUsed="1" w:qFormat="1"/>
     <w:lsdException w:name="Plain Table 1" w:uiPriority="41"/>
     <w:lsdException w:name="Plain Table 2" w:uiPriority="42"/>
     <w:lsdException w:name="Plain Table 3" w:uiPriority="43"/>
@@ -2572,33 +2217,21 @@
     <w:lsdException w:name="Unresolved Mention" w:semiHidden="1" w:unhideWhenUsed="1"/>
     <w:lsdException w:name="Smart Link" w:semiHidden="1" w:unhideWhenUsed="1"/>
   </w:latentStyles>
-  <w:style w:type="paragraph" w:styleId="Normal" w:default="1">
+  <w:style w:type="paragraph" w:default="1" w:styleId="Normal">
     <w:name w:val="Normal"/>
     <w:qFormat/>
     <w:pPr>
-      <w:widowControl/>
-      <w:suppressAutoHyphens w:val="true"/>
-      <w:bidi w:val="0"/>
-      <w:spacing w:lineRule="auto" w:line="276" w:before="0" w:after="0"/>
-      <w:jc w:val="left"/>
+      <w:spacing w:line="276" w:lineRule="auto"/>
     </w:pPr>
-    <w:rPr>
-      <w:rFonts w:ascii="Arial" w:hAnsi="Arial" w:eastAsia="Arial" w:cs="Arial"/>
-      <w:color w:val="auto"/>
-      <w:kern w:val="0"/>
-      <w:sz w:val="22"/>
-      <w:szCs w:val="22"/>
-      <w:lang w:val="en-US" w:eastAsia="en-US" w:bidi="ar-SA"/>
-    </w:rPr>
   </w:style>
   <w:style w:type="paragraph" w:styleId="Heading1">
-    <w:name w:val="Heading 1"/>
+    <w:name w:val="heading 1"/>
     <w:basedOn w:val="Normal"/>
     <w:next w:val="Normal"/>
     <w:uiPriority w:val="9"/>
     <w:qFormat/>
     <w:pPr>
-      <w:keepNext w:val="true"/>
+      <w:keepNext/>
       <w:keepLines/>
       <w:spacing w:before="400" w:after="120"/>
       <w:outlineLvl w:val="0"/>
@@ -2609,7 +2242,7 @@
     </w:rPr>
   </w:style>
   <w:style w:type="paragraph" w:styleId="Heading2">
-    <w:name w:val="Heading 2"/>
+    <w:name w:val="heading 2"/>
     <w:basedOn w:val="Normal"/>
     <w:next w:val="Normal"/>
     <w:uiPriority w:val="9"/>
@@ -2617,7 +2250,7 @@
     <w:unhideWhenUsed/>
     <w:qFormat/>
     <w:pPr>
-      <w:keepNext w:val="true"/>
+      <w:keepNext/>
       <w:keepLines/>
       <w:spacing w:before="360" w:after="120"/>
       <w:outlineLvl w:val="1"/>
@@ -2628,7 +2261,7 @@
     </w:rPr>
   </w:style>
   <w:style w:type="paragraph" w:styleId="Heading3">
-    <w:name w:val="Heading 3"/>
+    <w:name w:val="heading 3"/>
     <w:basedOn w:val="Normal"/>
     <w:next w:val="Normal"/>
     <w:uiPriority w:val="9"/>
@@ -2636,7 +2269,7 @@
     <w:unhideWhenUsed/>
     <w:qFormat/>
     <w:pPr>
-      <w:keepNext w:val="true"/>
+      <w:keepNext/>
       <w:keepLines/>
       <w:spacing w:before="320" w:after="80"/>
       <w:outlineLvl w:val="2"/>
@@ -2648,7 +2281,7 @@
     </w:rPr>
   </w:style>
   <w:style w:type="paragraph" w:styleId="Heading4">
-    <w:name w:val="Heading 4"/>
+    <w:name w:val="heading 4"/>
     <w:basedOn w:val="Normal"/>
     <w:next w:val="Normal"/>
     <w:uiPriority w:val="9"/>
@@ -2656,7 +2289,7 @@
     <w:unhideWhenUsed/>
     <w:qFormat/>
     <w:pPr>
-      <w:keepNext w:val="true"/>
+      <w:keepNext/>
       <w:keepLines/>
       <w:spacing w:before="280" w:after="80"/>
       <w:outlineLvl w:val="3"/>
@@ -2668,7 +2301,7 @@
     </w:rPr>
   </w:style>
   <w:style w:type="paragraph" w:styleId="Heading5">
-    <w:name w:val="Heading 5"/>
+    <w:name w:val="heading 5"/>
     <w:basedOn w:val="Normal"/>
     <w:next w:val="Normal"/>
     <w:uiPriority w:val="9"/>
@@ -2676,7 +2309,7 @@
     <w:unhideWhenUsed/>
     <w:qFormat/>
     <w:pPr>
-      <w:keepNext w:val="true"/>
+      <w:keepNext/>
       <w:keepLines/>
       <w:spacing w:before="240" w:after="80"/>
       <w:outlineLvl w:val="4"/>
@@ -2686,7 +2319,7 @@
     </w:rPr>
   </w:style>
   <w:style w:type="paragraph" w:styleId="Heading6">
-    <w:name w:val="Heading 6"/>
+    <w:name w:val="heading 6"/>
     <w:basedOn w:val="Normal"/>
     <w:next w:val="Normal"/>
     <w:uiPriority w:val="9"/>
@@ -2694,7 +2327,7 @@
     <w:unhideWhenUsed/>
     <w:qFormat/>
     <w:pPr>
-      <w:keepNext w:val="true"/>
+      <w:keepNext/>
       <w:keepLines/>
       <w:spacing w:before="240" w:after="80"/>
       <w:outlineLvl w:val="5"/>
@@ -2704,109 +2337,124 @@
       <w:color w:val="666666"/>
     </w:rPr>
   </w:style>
-  <w:style w:type="character" w:styleId="DefaultParagraphFont" w:default="1">
+  <w:style w:type="character" w:default="1" w:styleId="DefaultParagraphFont">
     <w:name w:val="Default Paragraph Font"/>
     <w:uiPriority w:val="1"/>
     <w:semiHidden/>
     <w:unhideWhenUsed/>
-    <w:qFormat/>
-    <w:rPr/>
-  </w:style>
-  <w:style w:type="character" w:styleId="BalloonTextChar" w:customStyle="1">
+  </w:style>
+  <w:style w:type="table" w:default="1" w:styleId="TableNormal">
+    <w:name w:val="Normal Table"/>
+    <w:uiPriority w:val="99"/>
+    <w:semiHidden/>
+    <w:unhideWhenUsed/>
+    <w:tblPr>
+      <w:tblInd w:w="0" w:type="dxa"/>
+      <w:tblCellMar>
+        <w:top w:w="0" w:type="dxa"/>
+        <w:left w:w="108" w:type="dxa"/>
+        <w:bottom w:w="0" w:type="dxa"/>
+        <w:right w:w="108" w:type="dxa"/>
+      </w:tblCellMar>
+    </w:tblPr>
+  </w:style>
+  <w:style w:type="numbering" w:default="1" w:styleId="NoList">
+    <w:name w:val="No List"/>
+    <w:uiPriority w:val="99"/>
+    <w:semiHidden/>
+    <w:unhideWhenUsed/>
+  </w:style>
+  <w:style w:type="character" w:customStyle="1" w:styleId="BalloonTextChar">
     <w:name w:val="Balloon Text Char"/>
     <w:basedOn w:val="DefaultParagraphFont"/>
     <w:link w:val="BalloonText"/>
     <w:uiPriority w:val="99"/>
     <w:semiHidden/>
     <w:qFormat/>
-    <w:rsid w:val="00ee1d81"/>
+    <w:rsid w:val="00EE1D81"/>
     <w:rPr>
       <w:rFonts w:ascii="Segoe UI" w:hAnsi="Segoe UI" w:cs="Segoe UI"/>
       <w:sz w:val="18"/>
       <w:szCs w:val="18"/>
     </w:rPr>
   </w:style>
-  <w:style w:type="character" w:styleId="FootnoteTextChar" w:customStyle="1">
+  <w:style w:type="character" w:customStyle="1" w:styleId="FootnoteTextChar">
     <w:name w:val="Footnote Text Char"/>
     <w:basedOn w:val="DefaultParagraphFont"/>
-    <w:link w:val="Footnote"/>
+    <w:link w:val="FootnoteText"/>
     <w:uiPriority w:val="99"/>
     <w:semiHidden/>
     <w:qFormat/>
-    <w:rsid w:val="0099307d"/>
+    <w:rsid w:val="0099307D"/>
     <w:rPr>
       <w:sz w:val="20"/>
       <w:szCs w:val="20"/>
     </w:rPr>
   </w:style>
-  <w:style w:type="character" w:styleId="FootnoteCharacters">
+  <w:style w:type="character" w:customStyle="1" w:styleId="FootnoteCharacters">
     <w:name w:val="Footnote Characters"/>
     <w:uiPriority w:val="99"/>
     <w:semiHidden/>
     <w:unhideWhenUsed/>
     <w:qFormat/>
-    <w:rsid w:val="0099307d"/>
+    <w:rsid w:val="0099307D"/>
     <w:rPr>
       <w:vertAlign w:val="superscript"/>
     </w:rPr>
   </w:style>
-  <w:style w:type="character" w:styleId="FootnoteAnchor">
-    <w:name w:val="Footnote Reference"/>
+  <w:style w:type="character" w:styleId="FootnoteReference">
+    <w:name w:val="footnote reference"/>
     <w:rPr>
       <w:vertAlign w:val="superscript"/>
     </w:rPr>
   </w:style>
-  <w:style w:type="character" w:styleId="HeaderChar" w:customStyle="1">
+  <w:style w:type="character" w:customStyle="1" w:styleId="HeaderChar">
     <w:name w:val="Header Char"/>
     <w:basedOn w:val="DefaultParagraphFont"/>
     <w:link w:val="Header"/>
     <w:uiPriority w:val="99"/>
     <w:qFormat/>
-    <w:rsid w:val="00852abc"/>
-    <w:rPr/>
-  </w:style>
-  <w:style w:type="character" w:styleId="FooterChar" w:customStyle="1">
+    <w:rsid w:val="00852ABC"/>
+  </w:style>
+  <w:style w:type="character" w:customStyle="1" w:styleId="FooterChar">
     <w:name w:val="Footer Char"/>
     <w:basedOn w:val="DefaultParagraphFont"/>
     <w:link w:val="Footer"/>
     <w:uiPriority w:val="99"/>
     <w:qFormat/>
-    <w:rsid w:val="00eb7cf5"/>
-    <w:rPr/>
-  </w:style>
-  <w:style w:type="paragraph" w:styleId="Heading">
+    <w:rsid w:val="00EB7CF5"/>
+  </w:style>
+  <w:style w:type="paragraph" w:customStyle="1" w:styleId="Heading">
     <w:name w:val="Heading"/>
     <w:basedOn w:val="Normal"/>
-    <w:next w:val="TextBody"/>
+    <w:next w:val="BodyText"/>
     <w:qFormat/>
     <w:pPr>
-      <w:keepNext w:val="true"/>
+      <w:keepNext/>
       <w:spacing w:before="240" w:after="120"/>
     </w:pPr>
     <w:rPr>
-      <w:rFonts w:ascii="Liberation Sans" w:hAnsi="Liberation Sans" w:eastAsia="PingFang SC" w:cs="Arial Unicode MS"/>
+      <w:rFonts w:ascii="Liberation Sans" w:eastAsia="PingFang SC" w:hAnsi="Liberation Sans" w:cs="Arial Unicode MS"/>
       <w:sz w:val="28"/>
       <w:szCs w:val="28"/>
     </w:rPr>
   </w:style>
-  <w:style w:type="paragraph" w:styleId="TextBody">
+  <w:style w:type="paragraph" w:styleId="BodyText">
     <w:name w:val="Body Text"/>
     <w:basedOn w:val="Normal"/>
     <w:pPr>
-      <w:spacing w:lineRule="auto" w:line="276" w:before="0" w:after="140"/>
+      <w:spacing w:after="140"/>
     </w:pPr>
-    <w:rPr/>
   </w:style>
   <w:style w:type="paragraph" w:styleId="List">
     <w:name w:val="List"/>
-    <w:basedOn w:val="TextBody"/>
-    <w:pPr/>
+    <w:basedOn w:val="BodyText"/>
     <w:rPr>
       <w:rFonts w:cs="Arial Unicode MS"/>
     </w:rPr>
   </w:style>
   <w:style w:type="paragraph" w:styleId="Caption">
-    <w:name w:val="Caption"/>
+    <w:name w:val="caption"/>
     <w:basedOn w:val="Normal"/>
     <w:qFormat/>
     <w:pPr>
@@ -2821,7 +2469,7 @@
       <w:szCs w:val="24"/>
     </w:rPr>
   </w:style>
-  <w:style w:type="paragraph" w:styleId="Index">
+  <w:style w:type="paragraph" w:customStyle="1" w:styleId="Index">
     <w:name w:val="Index"/>
     <w:basedOn w:val="Normal"/>
     <w:qFormat/>
@@ -2839,9 +2487,9 @@
     <w:uiPriority w:val="10"/>
     <w:qFormat/>
     <w:pPr>
-      <w:keepNext w:val="true"/>
+      <w:keepNext/>
       <w:keepLines/>
-      <w:spacing w:before="0" w:after="60"/>
+      <w:spacing w:after="60"/>
     </w:pPr>
     <w:rPr>
       <w:sz w:val="52"/>
@@ -2855,9 +2503,9 @@
     <w:uiPriority w:val="11"/>
     <w:qFormat/>
     <w:pPr>
-      <w:keepNext w:val="true"/>
+      <w:keepNext/>
       <w:keepLines/>
-      <w:spacing w:before="0" w:after="320"/>
+      <w:spacing w:after="320"/>
     </w:pPr>
     <w:rPr>
       <w:color w:val="666666"/>
@@ -2870,13 +2518,11 @@
     <w:basedOn w:val="Normal"/>
     <w:uiPriority w:val="34"/>
     <w:qFormat/>
-    <w:rsid w:val="001d6e14"/>
+    <w:rsid w:val="001D6E14"/>
     <w:pPr>
-      <w:spacing w:before="0" w:after="0"/>
-      <w:ind w:left="720" w:hanging="0"/>
+      <w:ind w:left="720"/>
       <w:contextualSpacing/>
     </w:pPr>
-    <w:rPr/>
   </w:style>
   <w:style w:type="paragraph" w:styleId="BalloonText">
     <w:name w:val="Balloon Text"/>
@@ -2886,9 +2532,9 @@
     <w:semiHidden/>
     <w:unhideWhenUsed/>
     <w:qFormat/>
-    <w:rsid w:val="00ee1d81"/>
+    <w:rsid w:val="00EE1D81"/>
     <w:pPr>
-      <w:spacing w:lineRule="auto" w:line="240"/>
+      <w:spacing w:line="240" w:lineRule="auto"/>
     </w:pPr>
     <w:rPr>
       <w:rFonts w:ascii="Segoe UI" w:hAnsi="Segoe UI" w:cs="Segoe UI"/>
@@ -2896,107 +2542,75 @@
       <w:szCs w:val="18"/>
     </w:rPr>
   </w:style>
-  <w:style w:type="paragraph" w:styleId="Footnote">
-    <w:name w:val="Footnote Text"/>
+  <w:style w:type="paragraph" w:styleId="FootnoteText">
+    <w:name w:val="footnote text"/>
     <w:basedOn w:val="Normal"/>
     <w:link w:val="FootnoteTextChar"/>
     <w:uiPriority w:val="99"/>
     <w:semiHidden/>
     <w:unhideWhenUsed/>
-    <w:rsid w:val="0099307d"/>
+    <w:rsid w:val="0099307D"/>
     <w:pPr>
-      <w:spacing w:lineRule="auto" w:line="240"/>
+      <w:spacing w:line="240" w:lineRule="auto"/>
     </w:pPr>
     <w:rPr>
       <w:sz w:val="20"/>
       <w:szCs w:val="20"/>
     </w:rPr>
   </w:style>
-  <w:style w:type="paragraph" w:styleId="HeaderandFooter">
+  <w:style w:type="paragraph" w:customStyle="1" w:styleId="HeaderandFooter">
     <w:name w:val="Header and Footer"/>
     <w:basedOn w:val="Normal"/>
     <w:qFormat/>
-    <w:pPr/>
-    <w:rPr/>
   </w:style>
   <w:style w:type="paragraph" w:styleId="Header">
-    <w:name w:val="Header"/>
+    <w:name w:val="header"/>
     <w:basedOn w:val="Normal"/>
     <w:link w:val="HeaderChar"/>
     <w:uiPriority w:val="99"/>
     <w:unhideWhenUsed/>
-    <w:rsid w:val="00852abc"/>
+    <w:rsid w:val="00852ABC"/>
     <w:pPr>
       <w:tabs>
-        <w:tab w:val="clear" w:pos="720"/>
-        <w:tab w:val="center" w:pos="4680" w:leader="none"/>
-        <w:tab w:val="right" w:pos="9360" w:leader="none"/>
+        <w:tab w:val="center" w:pos="4680"/>
+        <w:tab w:val="right" w:pos="9360"/>
       </w:tabs>
-      <w:spacing w:lineRule="auto" w:line="240"/>
+      <w:spacing w:line="240" w:lineRule="auto"/>
     </w:pPr>
-    <w:rPr/>
   </w:style>
   <w:style w:type="paragraph" w:styleId="Footer">
-    <w:name w:val="Footer"/>
+    <w:name w:val="footer"/>
     <w:basedOn w:val="Normal"/>
     <w:link w:val="FooterChar"/>
     <w:uiPriority w:val="99"/>
     <w:unhideWhenUsed/>
-    <w:rsid w:val="00eb7cf5"/>
+    <w:rsid w:val="00EB7CF5"/>
     <w:pPr>
       <w:tabs>
-        <w:tab w:val="clear" w:pos="720"/>
-        <w:tab w:val="center" w:pos="4680" w:leader="none"/>
-        <w:tab w:val="right" w:pos="9360" w:leader="none"/>
+        <w:tab w:val="center" w:pos="4680"/>
+        <w:tab w:val="right" w:pos="9360"/>
       </w:tabs>
-      <w:spacing w:lineRule="auto" w:line="240"/>
+      <w:spacing w:line="240" w:lineRule="auto"/>
     </w:pPr>
-    <w:rPr/>
-  </w:style>
-  <w:style w:type="paragraph" w:styleId="FrameContents">
+  </w:style>
+  <w:style w:type="paragraph" w:customStyle="1" w:styleId="FrameContents">
     <w:name w:val="Frame Contents"/>
     <w:basedOn w:val="Normal"/>
     <w:qFormat/>
-    <w:pPr/>
-    <w:rPr/>
-  </w:style>
-  <w:style w:type="numbering" w:styleId="NoList" w:default="1">
-    <w:name w:val="No List"/>
-    <w:uiPriority w:val="99"/>
-    <w:semiHidden/>
-    <w:unhideWhenUsed/>
-    <w:qFormat/>
-  </w:style>
-  <w:style w:type="table" w:default="1" w:styleId="TableNormal">
-    <w:name w:val="Normal Table"/>
-    <w:uiPriority w:val="99"/>
-    <w:semiHidden/>
-    <w:unhideWhenUsed/>
-    <w:tblPr>
-      <w:tblCellMar>
-        <w:top w:w="0" w:type="dxa"/>
-        <w:left w:w="108" w:type="dxa"/>
-        <w:bottom w:w="0" w:type="dxa"/>
-        <w:right w:w="108" w:type="dxa"/>
-      </w:tblCellMar>
-    </w:tblPr>
   </w:style>
   <w:style w:type="table" w:styleId="TableGrid">
     <w:name w:val="Table Grid"/>
     <w:basedOn w:val="TableNormal"/>
     <w:uiPriority w:val="39"/>
-    <w:rsid w:val="0099307d"/>
-    <w:pPr>
-      <w:spacing w:line="240" w:lineRule="auto"/>
-    </w:pPr>
+    <w:rsid w:val="0099307D"/>
     <w:tblPr>
       <w:tblBorders>
-        <w:top w:val="single" w:color="auto" w:sz="4" w:space="0"/>
-        <w:left w:val="single" w:color="auto" w:sz="4" w:space="0"/>
-        <w:bottom w:val="single" w:color="auto" w:sz="4" w:space="0"/>
-        <w:right w:val="single" w:color="auto" w:sz="4" w:space="0"/>
-        <w:insideH w:val="single" w:color="auto" w:sz="4" w:space="0"/>
-        <w:insideV w:val="single" w:color="auto" w:sz="4" w:space="0"/>
+        <w:top w:val="single" w:sz="4" w:space="0" w:color="auto"/>
+        <w:left w:val="single" w:sz="4" w:space="0" w:color="auto"/>
+        <w:bottom w:val="single" w:sz="4" w:space="0" w:color="auto"/>
+        <w:right w:val="single" w:sz="4" w:space="0" w:color="auto"/>
+        <w:insideH w:val="single" w:sz="4" w:space="0" w:color="auto"/>
+        <w:insideV w:val="single" w:sz="4" w:space="0" w:color="auto"/>
       </w:tblBorders>
     </w:tblPr>
   </w:style>
@@ -3324,28 +2938,28 @@
 </file>
 
 <file path=customXml/item1.xml><?xml version="1.0" encoding="utf-8"?>
-<b:Sources xmlns:b="http://schemas.openxmlformats.org/officeDocument/2006/bibliography" xmlns="http://schemas.openxmlformats.org/officeDocument/2006/bibliography" SelectedStyle="/APASixthEditionOfficeOnline.xsl" StyleName="APA" Version="6"/>
-</file>
-
-<file path=customXml/item2.xml><?xml version="1.0" encoding="utf-8"?>
 <go:gDocsCustomXmlDataStorage xmlns:go="http://customooxmlschemas.google.com/" xmlns:r="http://schemas.openxmlformats.org/officeDocument/2006/relationships" uri="GoogleDocsCustomDataVersion1">
   <go:docsCustomData roundtripDataSignature="AMtx7mjSej0bbz461J34MMuBBQyivpWQ/w==">AMUW2mUkUkqoK2QMizf3nLwUBq5OXgcnRSgA4UZWnoh2LAjGG45JsRNXs4EpBtxoyLjjeaDYas7bKihEBn1obHDFGp17Y+I4QagpoywBbQUiurJEA65fJD4J6rWNlHn9ZAnmHcv6tXM0cGBFTqVrnzK/6msbyTc1nLV34W59YBphJt1yFzKy2+Q=</go:docsCustomData>
 </go:gDocsCustomXmlDataStorage>
 </file>
 
-<file path=customXml/itemProps1.xml><?xml version="1.0" encoding="utf-8"?>
-<ds:datastoreItem xmlns:ds="http://schemas.openxmlformats.org/officeDocument/2006/customXml" ds:itemID="{FA98C3EE-83B6-1248-A175-4992539A7443}">
-  <ds:schemaRefs>
-    <ds:schemaRef ds:uri="http://schemas.openxmlformats.org/officeDocument/2006/bibliography"/>
-  </ds:schemaRefs>
-</ds:datastoreItem>
+<file path=customXml/item2.xml><?xml version="1.0" encoding="utf-8"?>
+<b:Sources xmlns:b="http://schemas.openxmlformats.org/officeDocument/2006/bibliography" xmlns="http://schemas.openxmlformats.org/officeDocument/2006/bibliography" SelectedStyle="/APASixthEditionOfficeOnline.xsl" StyleName="APA" Version="6"/>
 </file>
 
-<file path=customXml/itemProps2.xml><?xml version="1.0" encoding="utf-8"?>
+<file path=customXml/itemProps1.xml><?xml version="1.0" encoding="utf-8"?>
 <ds:datastoreItem xmlns:ds="http://schemas.openxmlformats.org/officeDocument/2006/customXml" ds:itemID="{11111111-1234-1234-1234-123412341234}">
   <ds:schemaRefs>
     <ds:schemaRef ds:uri="http://customooxmlschemas.google.com/"/>
     <ds:schemaRef ds:uri="http://schemas.openxmlformats.org/officeDocument/2006/relationships"/>
   </ds:schemaRefs>
 </ds:datastoreItem>
+</file>
+
+<file path=customXml/itemProps2.xml><?xml version="1.0" encoding="utf-8"?>
+<ds:datastoreItem xmlns:ds="http://schemas.openxmlformats.org/officeDocument/2006/customXml" ds:itemID="{FA98C3EE-83B6-1248-A175-4992539A7443}">
+  <ds:schemaRefs>
+    <ds:schemaRef ds:uri="http://schemas.openxmlformats.org/officeDocument/2006/bibliography"/>
+  </ds:schemaRefs>
+</ds:datastoreItem>
 </file>
</xml_diff>